<commit_message>
Continued work on the report.
</commit_message>
<xml_diff>
--- a/ModelUML.docx
+++ b/ModelUML.docx
@@ -3,7 +3,6 @@
 <w:document xmlns:wpc="http://schemas.microsoft.com/office/word/2010/wordprocessingCanvas" xmlns:cx="http://schemas.microsoft.com/office/drawing/2014/chartex" xmlns:cx1="http://schemas.microsoft.com/office/drawing/2015/9/8/chartex" xmlns:mc="http://schemas.openxmlformats.org/markup-compatibility/2006" xmlns:o="urn:schemas-microsoft-com:office:office" xmlns:r="http://schemas.openxmlformats.org/officeDocument/2006/relationships" xmlns:m="http://schemas.openxmlformats.org/officeDocument/2006/math" xmlns:v="urn:schemas-microsoft-com:vml" xmlns:wp14="http://schemas.microsoft.com/office/word/2010/wordprocessingDrawing" xmlns:wp="http://schemas.openxmlformats.org/drawingml/2006/wordprocessingDrawing" xmlns:w10="urn:schemas-microsoft-com:office:word" xmlns:w="http://schemas.openxmlformats.org/wordprocessingml/2006/main" xmlns:w14="http://schemas.microsoft.com/office/word/2010/wordml" xmlns:w15="http://schemas.microsoft.com/office/word/2012/wordml" xmlns:w16se="http://schemas.microsoft.com/office/word/2015/wordml/symex" xmlns:wpg="http://schemas.microsoft.com/office/word/2010/wordprocessingGroup" xmlns:wpi="http://schemas.microsoft.com/office/word/2010/wordprocessingInk" xmlns:wne="http://schemas.microsoft.com/office/word/2006/wordml" xmlns:wps="http://schemas.microsoft.com/office/word/2010/wordprocessingShape" mc:Ignorable="w14 w15 w16se wp14">
   <w:body>
     <w:p>
-      <w:bookmarkStart w:id="0" w:name="_GoBack"/>
       <w:r>
         <w:rPr>
           <w:noProof/>
@@ -121,13 +120,6 @@
                                     <w:szCs w:val="19"/>
                                   </w:rPr>
                                   <w:br/>
-                                </w:r>
-                                <w:r>
-                                  <w:rPr>
-                                    <w:color w:val="000000"/>
-                                    <w:sz w:val="19"/>
-                                    <w:szCs w:val="19"/>
-                                  </w:rPr>
                                   <w:t xml:space="preserve">String </w:t>
                                 </w:r>
                                 <w:proofErr w:type="spellStart"/>
@@ -174,15 +166,7 @@
                                     <w:sz w:val="19"/>
                                     <w:szCs w:val="19"/>
                                   </w:rPr>
-                                  <w:t>g</w:t>
-                                </w:r>
-                                <w:r>
-                                  <w:rPr>
-                                    <w:color w:val="000000"/>
-                                    <w:sz w:val="19"/>
-                                    <w:szCs w:val="19"/>
-                                  </w:rPr>
-                                  <w:t>etRouteSelected</w:t>
+                                  <w:t>getRouteSelected</w:t>
                                 </w:r>
                                 <w:proofErr w:type="spellEnd"/>
                                 <w:r>
@@ -345,10 +329,10 @@
                         <wpg:cNvGrpSpPr/>
                         <wpg:grpSpPr>
                           <a:xfrm>
-                            <a:off x="4164614" y="567890"/>
-                            <a:ext cx="1713400" cy="644893"/>
-                            <a:chOff x="3763374" y="789271"/>
-                            <a:chExt cx="1713400" cy="644893"/>
+                            <a:off x="2935533" y="67387"/>
+                            <a:ext cx="3195759" cy="1925053"/>
+                            <a:chOff x="3763152" y="789271"/>
+                            <a:chExt cx="1713546" cy="1925053"/>
                           </a:xfrm>
                         </wpg:grpSpPr>
                         <wps:wsp>
@@ -356,8 +340,8 @@
                           <wps:cNvSpPr txBox="1"/>
                           <wps:spPr>
                             <a:xfrm>
-                              <a:off x="3763426" y="789271"/>
-                              <a:ext cx="1713348" cy="644893"/>
+                              <a:off x="3763152" y="789271"/>
+                              <a:ext cx="1713348" cy="1925053"/>
                             </a:xfrm>
                             <a:prstGeom prst="rect">
                               <a:avLst/>
@@ -380,6 +364,522 @@
                                 </w:r>
                                 <w:proofErr w:type="spellEnd"/>
                               </w:p>
+                              <w:p>
+                                <w:pPr>
+                                  <w:shd w:val="clear" w:color="auto" w:fill="FFFFFF"/>
+                                  <w:tabs>
+                                    <w:tab w:val="left" w:pos="916"/>
+                                    <w:tab w:val="left" w:pos="1832"/>
+                                    <w:tab w:val="left" w:pos="2748"/>
+                                    <w:tab w:val="left" w:pos="3664"/>
+                                    <w:tab w:val="left" w:pos="4580"/>
+                                    <w:tab w:val="left" w:pos="5496"/>
+                                    <w:tab w:val="left" w:pos="6412"/>
+                                    <w:tab w:val="left" w:pos="7328"/>
+                                    <w:tab w:val="left" w:pos="8244"/>
+                                    <w:tab w:val="left" w:pos="9160"/>
+                                    <w:tab w:val="left" w:pos="10076"/>
+                                    <w:tab w:val="left" w:pos="10992"/>
+                                    <w:tab w:val="left" w:pos="11908"/>
+                                    <w:tab w:val="left" w:pos="12824"/>
+                                    <w:tab w:val="left" w:pos="13740"/>
+                                    <w:tab w:val="left" w:pos="14656"/>
+                                  </w:tabs>
+                                  <w:spacing w:after="0" w:line="240" w:lineRule="auto"/>
+                                  <w:rPr>
+                                    <w:rFonts w:ascii="Courier New" w:eastAsia="Times New Roman" w:hAnsi="Courier New" w:cs="Courier New"/>
+                                    <w:color w:val="000000"/>
+                                    <w:sz w:val="19"/>
+                                    <w:szCs w:val="19"/>
+                                    <w:lang w:eastAsia="en-GB"/>
+                                  </w:rPr>
+                                </w:pPr>
+                                <w:r>
+                                  <w:rPr>
+                                    <w:rFonts w:ascii="Courier New" w:eastAsia="Times New Roman" w:hAnsi="Courier New" w:cs="Courier New"/>
+                                    <w:b/>
+                                    <w:bCs/>
+                                    <w:color w:val="000080"/>
+                                    <w:sz w:val="19"/>
+                                    <w:szCs w:val="19"/>
+                                    <w:lang w:eastAsia="en-GB"/>
+                                  </w:rPr>
+                                  <w:t xml:space="preserve">void </w:t>
+                                </w:r>
+                                <w:r>
+                                  <w:rPr>
+                                    <w:rFonts w:ascii="Courier New" w:eastAsia="Times New Roman" w:hAnsi="Courier New" w:cs="Courier New"/>
+                                    <w:color w:val="000000"/>
+                                    <w:sz w:val="19"/>
+                                    <w:szCs w:val="19"/>
+                                    <w:lang w:eastAsia="en-GB"/>
+                                  </w:rPr>
+                                  <w:t>start(</w:t>
+                                </w:r>
+                                <w:proofErr w:type="spellStart"/>
+                                <w:r>
+                                  <w:rPr>
+                                    <w:rFonts w:ascii="Courier New" w:eastAsia="Times New Roman" w:hAnsi="Courier New" w:cs="Courier New"/>
+                                    <w:color w:val="000000"/>
+                                    <w:sz w:val="19"/>
+                                    <w:szCs w:val="19"/>
+                                    <w:lang w:eastAsia="en-GB"/>
+                                  </w:rPr>
+                                  <w:t>NodeCheck</w:t>
+                                </w:r>
+                                <w:proofErr w:type="spellEnd"/>
+                                <w:r>
+                                  <w:rPr>
+                                    <w:rFonts w:ascii="Courier New" w:eastAsia="Times New Roman" w:hAnsi="Courier New" w:cs="Courier New"/>
+                                    <w:color w:val="000000"/>
+                                    <w:sz w:val="19"/>
+                                    <w:szCs w:val="19"/>
+                                    <w:lang w:eastAsia="en-GB"/>
+                                  </w:rPr>
+                                  <w:t xml:space="preserve"> check);</w:t>
+                                </w:r>
+                                <w:r>
+                                  <w:rPr>
+                                    <w:rFonts w:ascii="Courier New" w:eastAsia="Times New Roman" w:hAnsi="Courier New" w:cs="Courier New"/>
+                                    <w:color w:val="000000"/>
+                                    <w:sz w:val="19"/>
+                                    <w:szCs w:val="19"/>
+                                    <w:lang w:eastAsia="en-GB"/>
+                                  </w:rPr>
+                                  <w:br/>
+                                </w:r>
+                                <w:r>
+                                  <w:rPr>
+                                    <w:rFonts w:ascii="Courier New" w:eastAsia="Times New Roman" w:hAnsi="Courier New" w:cs="Courier New"/>
+                                    <w:b/>
+                                    <w:bCs/>
+                                    <w:color w:val="000080"/>
+                                    <w:sz w:val="19"/>
+                                    <w:szCs w:val="19"/>
+                                    <w:lang w:eastAsia="en-GB"/>
+                                  </w:rPr>
+                                  <w:t xml:space="preserve">void </w:t>
+                                </w:r>
+                                <w:proofErr w:type="spellStart"/>
+                                <w:r>
+                                  <w:rPr>
+                                    <w:rFonts w:ascii="Courier New" w:eastAsia="Times New Roman" w:hAnsi="Courier New" w:cs="Courier New"/>
+                                    <w:color w:val="000000"/>
+                                    <w:sz w:val="19"/>
+                                    <w:szCs w:val="19"/>
+                                    <w:lang w:eastAsia="en-GB"/>
+                                  </w:rPr>
+                                  <w:t>addListener</w:t>
+                                </w:r>
+                                <w:proofErr w:type="spellEnd"/>
+                                <w:r>
+                                  <w:rPr>
+                                    <w:rFonts w:ascii="Courier New" w:eastAsia="Times New Roman" w:hAnsi="Courier New" w:cs="Courier New"/>
+                                    <w:color w:val="000000"/>
+                                    <w:sz w:val="19"/>
+                                    <w:szCs w:val="19"/>
+                                    <w:lang w:eastAsia="en-GB"/>
+                                  </w:rPr>
+                                  <w:t>(</w:t>
+                                </w:r>
+                                <w:proofErr w:type="spellStart"/>
+                                <w:r>
+                                  <w:rPr>
+                                    <w:rFonts w:ascii="Courier New" w:eastAsia="Times New Roman" w:hAnsi="Courier New" w:cs="Courier New"/>
+                                    <w:color w:val="000000"/>
+                                    <w:sz w:val="19"/>
+                                    <w:szCs w:val="19"/>
+                                    <w:lang w:eastAsia="en-GB"/>
+                                  </w:rPr>
+                                  <w:t>RoutePlannerListener</w:t>
+                                </w:r>
+                                <w:proofErr w:type="spellEnd"/>
+                                <w:r>
+                                  <w:rPr>
+                                    <w:rFonts w:ascii="Courier New" w:eastAsia="Times New Roman" w:hAnsi="Courier New" w:cs="Courier New"/>
+                                    <w:color w:val="000000"/>
+                                    <w:sz w:val="19"/>
+                                    <w:szCs w:val="19"/>
+                                    <w:lang w:eastAsia="en-GB"/>
+                                  </w:rPr>
+                                  <w:t xml:space="preserve"> listener);</w:t>
+                                </w:r>
+                                <w:r>
+                                  <w:rPr>
+                                    <w:rFonts w:ascii="Courier New" w:eastAsia="Times New Roman" w:hAnsi="Courier New" w:cs="Courier New"/>
+                                    <w:color w:val="000000"/>
+                                    <w:sz w:val="19"/>
+                                    <w:szCs w:val="19"/>
+                                    <w:lang w:eastAsia="en-GB"/>
+                                  </w:rPr>
+                                  <w:br/>
+                                </w:r>
+                                <w:r>
+                                  <w:rPr>
+                                    <w:rFonts w:ascii="Courier New" w:eastAsia="Times New Roman" w:hAnsi="Courier New" w:cs="Courier New"/>
+                                    <w:b/>
+                                    <w:bCs/>
+                                    <w:color w:val="000080"/>
+                                    <w:sz w:val="19"/>
+                                    <w:szCs w:val="19"/>
+                                    <w:lang w:eastAsia="en-GB"/>
+                                  </w:rPr>
+                                  <w:t xml:space="preserve">void </w:t>
+                                </w:r>
+                                <w:proofErr w:type="spellStart"/>
+                                <w:r>
+                                  <w:rPr>
+                                    <w:rFonts w:ascii="Courier New" w:eastAsia="Times New Roman" w:hAnsi="Courier New" w:cs="Courier New"/>
+                                    <w:color w:val="000000"/>
+                                    <w:sz w:val="19"/>
+                                    <w:szCs w:val="19"/>
+                                    <w:lang w:eastAsia="en-GB"/>
+                                  </w:rPr>
+                                  <w:t>startLoc</w:t>
+                                </w:r>
+                                <w:proofErr w:type="spellEnd"/>
+                                <w:r>
+                                  <w:rPr>
+                                    <w:rFonts w:ascii="Courier New" w:eastAsia="Times New Roman" w:hAnsi="Courier New" w:cs="Courier New"/>
+                                    <w:color w:val="000000"/>
+                                    <w:sz w:val="19"/>
+                                    <w:szCs w:val="19"/>
+                                    <w:lang w:eastAsia="en-GB"/>
+                                  </w:rPr>
+                                  <w:t>(String item);</w:t>
+                                </w:r>
+                                <w:r>
+                                  <w:rPr>
+                                    <w:rFonts w:ascii="Courier New" w:eastAsia="Times New Roman" w:hAnsi="Courier New" w:cs="Courier New"/>
+                                    <w:color w:val="000000"/>
+                                    <w:sz w:val="19"/>
+                                    <w:szCs w:val="19"/>
+                                    <w:lang w:eastAsia="en-GB"/>
+                                  </w:rPr>
+                                  <w:br/>
+                                </w:r>
+                                <w:r>
+                                  <w:rPr>
+                                    <w:rFonts w:ascii="Courier New" w:eastAsia="Times New Roman" w:hAnsi="Courier New" w:cs="Courier New"/>
+                                    <w:b/>
+                                    <w:bCs/>
+                                    <w:color w:val="000080"/>
+                                    <w:sz w:val="19"/>
+                                    <w:szCs w:val="19"/>
+                                    <w:lang w:eastAsia="en-GB"/>
+                                  </w:rPr>
+                                  <w:t xml:space="preserve">void </w:t>
+                                </w:r>
+                                <w:proofErr w:type="spellStart"/>
+                                <w:r>
+                                  <w:rPr>
+                                    <w:rFonts w:ascii="Courier New" w:eastAsia="Times New Roman" w:hAnsi="Courier New" w:cs="Courier New"/>
+                                    <w:color w:val="000000"/>
+                                    <w:sz w:val="19"/>
+                                    <w:szCs w:val="19"/>
+                                    <w:lang w:eastAsia="en-GB"/>
+                                  </w:rPr>
+                                  <w:t>endLoc</w:t>
+                                </w:r>
+                                <w:proofErr w:type="spellEnd"/>
+                                <w:r>
+                                  <w:rPr>
+                                    <w:rFonts w:ascii="Courier New" w:eastAsia="Times New Roman" w:hAnsi="Courier New" w:cs="Courier New"/>
+                                    <w:color w:val="000000"/>
+                                    <w:sz w:val="19"/>
+                                    <w:szCs w:val="19"/>
+                                    <w:lang w:eastAsia="en-GB"/>
+                                  </w:rPr>
+                                  <w:t>(String item);</w:t>
+                                </w:r>
+                                <w:r>
+                                  <w:rPr>
+                                    <w:rFonts w:ascii="Courier New" w:eastAsia="Times New Roman" w:hAnsi="Courier New" w:cs="Courier New"/>
+                                    <w:color w:val="000000"/>
+                                    <w:sz w:val="19"/>
+                                    <w:szCs w:val="19"/>
+                                    <w:lang w:eastAsia="en-GB"/>
+                                  </w:rPr>
+                                  <w:br/>
+                                </w:r>
+                                <w:r>
+                                  <w:rPr>
+                                    <w:rFonts w:ascii="Courier New" w:eastAsia="Times New Roman" w:hAnsi="Courier New" w:cs="Courier New"/>
+                                    <w:b/>
+                                    <w:bCs/>
+                                    <w:color w:val="000080"/>
+                                    <w:sz w:val="19"/>
+                                    <w:szCs w:val="19"/>
+                                    <w:lang w:eastAsia="en-GB"/>
+                                  </w:rPr>
+                                  <w:t xml:space="preserve">void </w:t>
+                                </w:r>
+                                <w:proofErr w:type="spellStart"/>
+                                <w:r>
+                                  <w:rPr>
+                                    <w:rFonts w:ascii="Courier New" w:eastAsia="Times New Roman" w:hAnsi="Courier New" w:cs="Courier New"/>
+                                    <w:color w:val="000000"/>
+                                    <w:sz w:val="19"/>
+                                    <w:szCs w:val="19"/>
+                                    <w:lang w:eastAsia="en-GB"/>
+                                  </w:rPr>
+                                  <w:t>newRoute</w:t>
+                                </w:r>
+                                <w:proofErr w:type="spellEnd"/>
+                                <w:r>
+                                  <w:rPr>
+                                    <w:rFonts w:ascii="Courier New" w:eastAsia="Times New Roman" w:hAnsi="Courier New" w:cs="Courier New"/>
+                                    <w:color w:val="000000"/>
+                                    <w:sz w:val="19"/>
+                                    <w:szCs w:val="19"/>
+                                    <w:lang w:eastAsia="en-GB"/>
+                                  </w:rPr>
+                                  <w:t>();</w:t>
+                                </w:r>
+                                <w:r>
+                                  <w:rPr>
+                                    <w:rFonts w:ascii="Courier New" w:eastAsia="Times New Roman" w:hAnsi="Courier New" w:cs="Courier New"/>
+                                    <w:color w:val="000000"/>
+                                    <w:sz w:val="19"/>
+                                    <w:szCs w:val="19"/>
+                                    <w:lang w:eastAsia="en-GB"/>
+                                  </w:rPr>
+                                  <w:br/>
+                                </w:r>
+                                <w:r>
+                                  <w:rPr>
+                                    <w:rFonts w:ascii="Courier New" w:eastAsia="Times New Roman" w:hAnsi="Courier New" w:cs="Courier New"/>
+                                    <w:b/>
+                                    <w:bCs/>
+                                    <w:color w:val="000080"/>
+                                    <w:sz w:val="19"/>
+                                    <w:szCs w:val="19"/>
+                                    <w:lang w:eastAsia="en-GB"/>
+                                  </w:rPr>
+                                  <w:t xml:space="preserve">void </w:t>
+                                </w:r>
+                                <w:proofErr w:type="spellStart"/>
+                                <w:r>
+                                  <w:rPr>
+                                    <w:rFonts w:ascii="Courier New" w:eastAsia="Times New Roman" w:hAnsi="Courier New" w:cs="Courier New"/>
+                                    <w:color w:val="000000"/>
+                                    <w:sz w:val="19"/>
+                                    <w:szCs w:val="19"/>
+                                    <w:lang w:eastAsia="en-GB"/>
+                                  </w:rPr>
+                                  <w:t>setError</w:t>
+                                </w:r>
+                                <w:proofErr w:type="spellEnd"/>
+                                <w:r>
+                                  <w:rPr>
+                                    <w:rFonts w:ascii="Courier New" w:eastAsia="Times New Roman" w:hAnsi="Courier New" w:cs="Courier New"/>
+                                    <w:color w:val="000000"/>
+                                    <w:sz w:val="19"/>
+                                    <w:szCs w:val="19"/>
+                                    <w:lang w:eastAsia="en-GB"/>
+                                  </w:rPr>
+                                  <w:t>(String error);</w:t>
+                                </w:r>
+                                <w:r>
+                                  <w:rPr>
+                                    <w:rFonts w:ascii="Courier New" w:eastAsia="Times New Roman" w:hAnsi="Courier New" w:cs="Courier New"/>
+                                    <w:color w:val="000000"/>
+                                    <w:sz w:val="19"/>
+                                    <w:szCs w:val="19"/>
+                                    <w:lang w:eastAsia="en-GB"/>
+                                  </w:rPr>
+                                  <w:br/>
+                                </w:r>
+                                <w:r>
+                                  <w:rPr>
+                                    <w:rFonts w:ascii="Courier New" w:eastAsia="Times New Roman" w:hAnsi="Courier New" w:cs="Courier New"/>
+                                    <w:b/>
+                                    <w:bCs/>
+                                    <w:color w:val="000080"/>
+                                    <w:sz w:val="19"/>
+                                    <w:szCs w:val="19"/>
+                                    <w:lang w:eastAsia="en-GB"/>
+                                  </w:rPr>
+                                  <w:t xml:space="preserve">void </w:t>
+                                </w:r>
+                                <w:proofErr w:type="spellStart"/>
+                                <w:r>
+                                  <w:rPr>
+                                    <w:rFonts w:ascii="Courier New" w:eastAsia="Times New Roman" w:hAnsi="Courier New" w:cs="Courier New"/>
+                                    <w:color w:val="000000"/>
+                                    <w:sz w:val="19"/>
+                                    <w:szCs w:val="19"/>
+                                    <w:lang w:eastAsia="en-GB"/>
+                                  </w:rPr>
+                                  <w:t>setPlane</w:t>
+                                </w:r>
+                                <w:proofErr w:type="spellEnd"/>
+                                <w:r>
+                                  <w:rPr>
+                                    <w:rFonts w:ascii="Courier New" w:eastAsia="Times New Roman" w:hAnsi="Courier New" w:cs="Courier New"/>
+                                    <w:color w:val="000000"/>
+                                    <w:sz w:val="19"/>
+                                    <w:szCs w:val="19"/>
+                                    <w:lang w:eastAsia="en-GB"/>
+                                  </w:rPr>
+                                  <w:t xml:space="preserve">(String </w:t>
+                                </w:r>
+                                <w:proofErr w:type="spellStart"/>
+                                <w:r>
+                                  <w:rPr>
+                                    <w:rFonts w:ascii="Courier New" w:eastAsia="Times New Roman" w:hAnsi="Courier New" w:cs="Courier New"/>
+                                    <w:color w:val="000000"/>
+                                    <w:sz w:val="19"/>
+                                    <w:szCs w:val="19"/>
+                                    <w:lang w:eastAsia="en-GB"/>
+                                  </w:rPr>
+                                  <w:t>plane,String</w:t>
+                                </w:r>
+                                <w:proofErr w:type="spellEnd"/>
+                                <w:r>
+                                  <w:rPr>
+                                    <w:rFonts w:ascii="Courier New" w:eastAsia="Times New Roman" w:hAnsi="Courier New" w:cs="Courier New"/>
+                                    <w:color w:val="000000"/>
+                                    <w:sz w:val="19"/>
+                                    <w:szCs w:val="19"/>
+                                    <w:lang w:eastAsia="en-GB"/>
+                                  </w:rPr>
+                                  <w:t xml:space="preserve"> level);</w:t>
+                                </w:r>
+                                <w:r>
+                                  <w:rPr>
+                                    <w:rFonts w:ascii="Courier New" w:eastAsia="Times New Roman" w:hAnsi="Courier New" w:cs="Courier New"/>
+                                    <w:color w:val="000000"/>
+                                    <w:sz w:val="19"/>
+                                    <w:szCs w:val="19"/>
+                                    <w:lang w:eastAsia="en-GB"/>
+                                  </w:rPr>
+                                  <w:br/>
+                                  <w:t xml:space="preserve">String </w:t>
+                                </w:r>
+                                <w:proofErr w:type="spellStart"/>
+                                <w:r>
+                                  <w:rPr>
+                                    <w:rFonts w:ascii="Courier New" w:eastAsia="Times New Roman" w:hAnsi="Courier New" w:cs="Courier New"/>
+                                    <w:color w:val="000000"/>
+                                    <w:sz w:val="19"/>
+                                    <w:szCs w:val="19"/>
+                                    <w:lang w:eastAsia="en-GB"/>
+                                  </w:rPr>
+                                  <w:t>getStart</w:t>
+                                </w:r>
+                                <w:proofErr w:type="spellEnd"/>
+                                <w:r>
+                                  <w:rPr>
+                                    <w:rFonts w:ascii="Courier New" w:eastAsia="Times New Roman" w:hAnsi="Courier New" w:cs="Courier New"/>
+                                    <w:color w:val="000000"/>
+                                    <w:sz w:val="19"/>
+                                    <w:szCs w:val="19"/>
+                                    <w:lang w:eastAsia="en-GB"/>
+                                  </w:rPr>
+                                  <w:t>();</w:t>
+                                </w:r>
+                                <w:r>
+                                  <w:rPr>
+                                    <w:rFonts w:ascii="Courier New" w:eastAsia="Times New Roman" w:hAnsi="Courier New" w:cs="Courier New"/>
+                                    <w:color w:val="000000"/>
+                                    <w:sz w:val="19"/>
+                                    <w:szCs w:val="19"/>
+                                    <w:lang w:eastAsia="en-GB"/>
+                                  </w:rPr>
+                                  <w:br/>
+                                  <w:t xml:space="preserve">String </w:t>
+                                </w:r>
+                                <w:proofErr w:type="spellStart"/>
+                                <w:r>
+                                  <w:rPr>
+                                    <w:rFonts w:ascii="Courier New" w:eastAsia="Times New Roman" w:hAnsi="Courier New" w:cs="Courier New"/>
+                                    <w:color w:val="000000"/>
+                                    <w:sz w:val="19"/>
+                                    <w:szCs w:val="19"/>
+                                    <w:lang w:eastAsia="en-GB"/>
+                                  </w:rPr>
+                                  <w:t>getEnd</w:t>
+                                </w:r>
+                                <w:proofErr w:type="spellEnd"/>
+                                <w:r>
+                                  <w:rPr>
+                                    <w:rFonts w:ascii="Courier New" w:eastAsia="Times New Roman" w:hAnsi="Courier New" w:cs="Courier New"/>
+                                    <w:color w:val="000000"/>
+                                    <w:sz w:val="19"/>
+                                    <w:szCs w:val="19"/>
+                                    <w:lang w:eastAsia="en-GB"/>
+                                  </w:rPr>
+                                  <w:t>();</w:t>
+                                </w:r>
+                                <w:r>
+                                  <w:rPr>
+                                    <w:rFonts w:ascii="Courier New" w:eastAsia="Times New Roman" w:hAnsi="Courier New" w:cs="Courier New"/>
+                                    <w:color w:val="000000"/>
+                                    <w:sz w:val="19"/>
+                                    <w:szCs w:val="19"/>
+                                    <w:lang w:eastAsia="en-GB"/>
+                                  </w:rPr>
+                                  <w:br/>
+                                </w:r>
+                                <w:r>
+                                  <w:rPr>
+                                    <w:rFonts w:ascii="Courier New" w:eastAsia="Times New Roman" w:hAnsi="Courier New" w:cs="Courier New"/>
+                                    <w:b/>
+                                    <w:bCs/>
+                                    <w:color w:val="000080"/>
+                                    <w:sz w:val="19"/>
+                                    <w:szCs w:val="19"/>
+                                    <w:lang w:eastAsia="en-GB"/>
+                                  </w:rPr>
+                                  <w:t xml:space="preserve">void </w:t>
+                                </w:r>
+                                <w:proofErr w:type="spellStart"/>
+                                <w:r>
+                                  <w:rPr>
+                                    <w:rFonts w:ascii="Courier New" w:eastAsia="Times New Roman" w:hAnsi="Courier New" w:cs="Courier New"/>
+                                    <w:color w:val="000000"/>
+                                    <w:sz w:val="19"/>
+                                    <w:szCs w:val="19"/>
+                                    <w:lang w:eastAsia="en-GB"/>
+                                  </w:rPr>
+                                  <w:t>setCheck</w:t>
+                                </w:r>
+                                <w:proofErr w:type="spellEnd"/>
+                                <w:r>
+                                  <w:rPr>
+                                    <w:rFonts w:ascii="Courier New" w:eastAsia="Times New Roman" w:hAnsi="Courier New" w:cs="Courier New"/>
+                                    <w:color w:val="000000"/>
+                                    <w:sz w:val="19"/>
+                                    <w:szCs w:val="19"/>
+                                    <w:lang w:eastAsia="en-GB"/>
+                                  </w:rPr>
+                                  <w:t>(</w:t>
+                                </w:r>
+                                <w:proofErr w:type="spellStart"/>
+                                <w:r>
+                                  <w:rPr>
+                                    <w:rFonts w:ascii="Courier New" w:eastAsia="Times New Roman" w:hAnsi="Courier New" w:cs="Courier New"/>
+                                    <w:color w:val="000000"/>
+                                    <w:sz w:val="19"/>
+                                    <w:szCs w:val="19"/>
+                                    <w:lang w:eastAsia="en-GB"/>
+                                  </w:rPr>
+                                  <w:t>NodeCheck</w:t>
+                                </w:r>
+                                <w:proofErr w:type="spellEnd"/>
+                                <w:r>
+                                  <w:rPr>
+                                    <w:rFonts w:ascii="Courier New" w:eastAsia="Times New Roman" w:hAnsi="Courier New" w:cs="Courier New"/>
+                                    <w:color w:val="000000"/>
+                                    <w:sz w:val="19"/>
+                                    <w:szCs w:val="19"/>
+                                    <w:lang w:eastAsia="en-GB"/>
+                                  </w:rPr>
+                                  <w:t xml:space="preserve"> check);</w:t>
+                                </w:r>
+                              </w:p>
+                              <w:p/>
                             </w:txbxContent>
                           </wps:txbx>
                           <wps:bodyPr rot="0" spcFirstLastPara="0" vertOverflow="overflow" horzOverflow="overflow" vert="horz" wrap="square" lIns="91440" tIns="45720" rIns="91440" bIns="45720" numCol="1" spcCol="0" rtlCol="0" fromWordArt="0" anchor="t" anchorCtr="0" forceAA="0" compatLnSpc="1">
@@ -423,8 +923,8 @@
                         <wpg:cNvGrpSpPr/>
                         <wpg:grpSpPr>
                           <a:xfrm>
-                            <a:off x="4126358" y="2432311"/>
-                            <a:ext cx="1713230" cy="644525"/>
+                            <a:off x="3272544" y="3375587"/>
+                            <a:ext cx="2425611" cy="644525"/>
                             <a:chOff x="0" y="0"/>
                             <a:chExt cx="1713400" cy="644893"/>
                           </a:xfrm>
@@ -455,15 +955,134 @@
                                 <w:pPr>
                                   <w:pStyle w:val="NormalWeb"/>
                                   <w:spacing w:before="0" w:beforeAutospacing="0" w:after="160" w:afterAutospacing="0" w:line="256" w:lineRule="auto"/>
-                                </w:pPr>
-                                <w:r>
                                   <w:rPr>
                                     <w:rFonts w:ascii="Calibri" w:eastAsia="Calibri" w:hAnsi="Calibri"/>
                                     <w:sz w:val="22"/>
                                     <w:szCs w:val="22"/>
                                   </w:rPr>
+                                </w:pPr>
+                                <w:r>
+                                  <w:rPr>
+                                    <w:rFonts w:ascii="Calibri" w:eastAsia="Calibri" w:hAnsi="Calibri"/>
+                                    <w:sz w:val="22"/>
+                                    <w:szCs w:val="22"/>
+                                  </w:rPr>
                                   <w:t>Model</w:t>
                                 </w:r>
+                              </w:p>
+                              <w:p>
+                                <w:pPr>
+                                  <w:shd w:val="clear" w:color="auto" w:fill="FFFFFF"/>
+                                  <w:tabs>
+                                    <w:tab w:val="left" w:pos="916"/>
+                                    <w:tab w:val="left" w:pos="1832"/>
+                                    <w:tab w:val="left" w:pos="2748"/>
+                                    <w:tab w:val="left" w:pos="3664"/>
+                                    <w:tab w:val="left" w:pos="4580"/>
+                                    <w:tab w:val="left" w:pos="5496"/>
+                                    <w:tab w:val="left" w:pos="6412"/>
+                                    <w:tab w:val="left" w:pos="7328"/>
+                                    <w:tab w:val="left" w:pos="8244"/>
+                                    <w:tab w:val="left" w:pos="9160"/>
+                                    <w:tab w:val="left" w:pos="10076"/>
+                                    <w:tab w:val="left" w:pos="10992"/>
+                                    <w:tab w:val="left" w:pos="11908"/>
+                                    <w:tab w:val="left" w:pos="12824"/>
+                                    <w:tab w:val="left" w:pos="13740"/>
+                                    <w:tab w:val="left" w:pos="14656"/>
+                                  </w:tabs>
+                                  <w:spacing w:after="0" w:line="240" w:lineRule="auto"/>
+                                  <w:rPr>
+                                    <w:rFonts w:ascii="Courier New" w:eastAsia="Times New Roman" w:hAnsi="Courier New" w:cs="Courier New"/>
+                                    <w:color w:val="000000"/>
+                                    <w:sz w:val="19"/>
+                                    <w:szCs w:val="19"/>
+                                    <w:lang w:eastAsia="en-GB"/>
+                                  </w:rPr>
+                                </w:pPr>
+                                <w:r>
+                                  <w:rPr>
+                                    <w:rFonts w:ascii="Courier New" w:eastAsia="Times New Roman" w:hAnsi="Courier New" w:cs="Courier New"/>
+                                    <w:color w:val="000000"/>
+                                    <w:sz w:val="19"/>
+                                    <w:szCs w:val="19"/>
+                                    <w:shd w:val="clear" w:color="auto" w:fill="E4E4FF"/>
+                                    <w:lang w:eastAsia="en-GB"/>
+                                  </w:rPr>
+                                  <w:t>Map</w:t>
+                                </w:r>
+                                <w:r>
+                                  <w:rPr>
+                                    <w:rFonts w:ascii="Courier New" w:eastAsia="Times New Roman" w:hAnsi="Courier New" w:cs="Courier New"/>
+                                    <w:color w:val="000000"/>
+                                    <w:sz w:val="19"/>
+                                    <w:szCs w:val="19"/>
+                                    <w:lang w:eastAsia="en-GB"/>
+                                  </w:rPr>
+                                  <w:t>&lt;</w:t>
+                                </w:r>
+                                <w:proofErr w:type="spellStart"/>
+                                <w:proofErr w:type="gramStart"/>
+                                <w:r>
+                                  <w:rPr>
+                                    <w:rFonts w:ascii="Courier New" w:eastAsia="Times New Roman" w:hAnsi="Courier New" w:cs="Courier New"/>
+                                    <w:color w:val="000000"/>
+                                    <w:sz w:val="19"/>
+                                    <w:szCs w:val="19"/>
+                                    <w:lang w:eastAsia="en-GB"/>
+                                  </w:rPr>
+                                  <w:t>INode,INode</w:t>
+                                </w:r>
+                                <w:proofErr w:type="spellEnd"/>
+                                <w:proofErr w:type="gramEnd"/>
+                                <w:r>
+                                  <w:rPr>
+                                    <w:rFonts w:ascii="Courier New" w:eastAsia="Times New Roman" w:hAnsi="Courier New" w:cs="Courier New"/>
+                                    <w:color w:val="000000"/>
+                                    <w:sz w:val="19"/>
+                                    <w:szCs w:val="19"/>
+                                    <w:lang w:eastAsia="en-GB"/>
+                                  </w:rPr>
+                                  <w:t xml:space="preserve">&gt; </w:t>
+                                </w:r>
+                                <w:proofErr w:type="spellStart"/>
+                                <w:r>
+                                  <w:rPr>
+                                    <w:rFonts w:ascii="Courier New" w:eastAsia="Times New Roman" w:hAnsi="Courier New" w:cs="Courier New"/>
+                                    <w:color w:val="000000"/>
+                                    <w:sz w:val="19"/>
+                                    <w:szCs w:val="19"/>
+                                    <w:lang w:eastAsia="en-GB"/>
+                                  </w:rPr>
+                                  <w:t>findRoute</w:t>
+                                </w:r>
+                                <w:proofErr w:type="spellEnd"/>
+                                <w:r>
+                                  <w:rPr>
+                                    <w:rFonts w:ascii="Courier New" w:eastAsia="Times New Roman" w:hAnsi="Courier New" w:cs="Courier New"/>
+                                    <w:color w:val="000000"/>
+                                    <w:sz w:val="19"/>
+                                    <w:szCs w:val="19"/>
+                                    <w:lang w:eastAsia="en-GB"/>
+                                  </w:rPr>
+                                  <w:t>()</w:t>
+                                </w:r>
+                                <w:r>
+                                  <w:rPr>
+                                    <w:rFonts w:ascii="Courier New" w:eastAsia="Times New Roman" w:hAnsi="Courier New" w:cs="Courier New"/>
+                                    <w:color w:val="000000"/>
+                                    <w:sz w:val="19"/>
+                                    <w:szCs w:val="19"/>
+                                    <w:lang w:eastAsia="en-GB"/>
+                                  </w:rPr>
+                                  <w:t>;</w:t>
+                                </w:r>
+                              </w:p>
+                              <w:p>
+                                <w:pPr>
+                                  <w:pStyle w:val="NormalWeb"/>
+                                  <w:spacing w:before="0" w:beforeAutospacing="0" w:after="160" w:afterAutospacing="0" w:line="256" w:lineRule="auto"/>
+                                </w:pPr>
                               </w:p>
                             </w:txbxContent>
                           </wps:txbx>
@@ -508,7 +1127,7 @@
                         <wpg:cNvGrpSpPr/>
                         <wpg:grpSpPr>
                           <a:xfrm>
-                            <a:off x="4126275" y="4357364"/>
+                            <a:off x="5059933" y="4976127"/>
                             <a:ext cx="1713230" cy="644525"/>
                             <a:chOff x="0" y="0"/>
                             <a:chExt cx="1713400" cy="644893"/>
@@ -595,7 +1214,7 @@
                         <wpg:cNvGrpSpPr/>
                         <wpg:grpSpPr>
                           <a:xfrm>
-                            <a:off x="6473317" y="2416137"/>
+                            <a:off x="7108584" y="2599018"/>
                             <a:ext cx="1713230" cy="644525"/>
                             <a:chOff x="0" y="0"/>
                             <a:chExt cx="1713400" cy="644893"/>
@@ -1000,7 +1619,6 @@
                                   </w:rPr>
                                   <w:t>();</w:t>
                                 </w:r>
-                                <w:proofErr w:type="spellStart"/>
                               </w:p>
                               <w:p>
                                 <w:pPr>
@@ -1012,6 +1630,7 @@
                                     <w:szCs w:val="19"/>
                                   </w:rPr>
                                 </w:pPr>
+                                <w:proofErr w:type="spellStart"/>
                                 <w:r>
                                   <w:rPr>
                                     <w:b/>
@@ -1111,8 +1730,8 @@
                         <wpg:cNvGrpSpPr/>
                         <wpg:grpSpPr>
                           <a:xfrm>
-                            <a:off x="488106" y="661263"/>
-                            <a:ext cx="2437974" cy="644525"/>
+                            <a:off x="141594" y="1979924"/>
+                            <a:ext cx="2158844" cy="644525"/>
                             <a:chOff x="0" y="0"/>
                             <a:chExt cx="1713400" cy="644893"/>
                           </a:xfrm>
@@ -1458,15 +2077,17 @@
                         <wps:cNvPr id="35" name="Straight Arrow Connector 35"/>
                         <wps:cNvCnPr>
                           <a:stCxn id="6" idx="1"/>
-                          <a:endCxn id="30" idx="2"/>
+                          <a:endCxn id="30" idx="3"/>
                         </wps:cNvCnPr>
                         <wps:spPr>
                           <a:xfrm rot="10800000">
-                            <a:off x="1707130" y="1305788"/>
-                            <a:ext cx="2419280" cy="1448786"/>
+                            <a:off x="2300438" y="2302188"/>
+                            <a:ext cx="972180" cy="1395663"/>
                           </a:xfrm>
-                          <a:prstGeom prst="bentConnector2">
-                            <a:avLst/>
+                          <a:prstGeom prst="bentConnector3">
+                            <a:avLst>
+                              <a:gd name="adj1" fmla="val 40095"/>
+                            </a:avLst>
                           </a:prstGeom>
                           <a:ln>
                             <a:tailEnd type="triangle"/>
@@ -1496,11 +2117,13 @@
                         </wps:cNvCnPr>
                         <wps:spPr>
                           <a:xfrm flipV="1">
-                            <a:off x="5839588" y="2738400"/>
-                            <a:ext cx="633781" cy="16174"/>
+                            <a:off x="5698155" y="2921281"/>
+                            <a:ext cx="1410481" cy="776569"/>
                           </a:xfrm>
-                          <a:prstGeom prst="straightConnector1">
-                            <a:avLst/>
+                          <a:prstGeom prst="bentConnector3">
+                            <a:avLst>
+                              <a:gd name="adj1" fmla="val 21333"/>
+                            </a:avLst>
                           </a:prstGeom>
                           <a:ln>
                             <a:tailEnd type="triangle"/>
@@ -1526,15 +2149,17 @@
                         <wps:cNvPr id="37" name="Straight Arrow Connector 37"/>
                         <wps:cNvCnPr>
                           <a:stCxn id="6" idx="1"/>
-                          <a:endCxn id="18" idx="0"/>
+                          <a:endCxn id="18" idx="3"/>
                         </wps:cNvCnPr>
                         <wps:spPr>
-                          <a:xfrm rot="10800000" flipV="1">
-                            <a:off x="1110288" y="2754574"/>
-                            <a:ext cx="3016122" cy="370758"/>
+                          <a:xfrm rot="10800000">
+                            <a:off x="2098306" y="3449218"/>
+                            <a:ext cx="1174312" cy="248632"/>
                           </a:xfrm>
-                          <a:prstGeom prst="bentConnector2">
-                            <a:avLst/>
+                          <a:prstGeom prst="bentConnector3">
+                            <a:avLst>
+                              <a:gd name="adj1" fmla="val 32784"/>
+                            </a:avLst>
                           </a:prstGeom>
                           <a:ln>
                             <a:tailEnd type="triangle"/>
@@ -1564,8 +2189,8 @@
                         </wps:cNvCnPr>
                         <wps:spPr>
                           <a:xfrm rot="10800000" flipV="1">
-                            <a:off x="2512162" y="2754573"/>
-                            <a:ext cx="1614249" cy="2210623"/>
+                            <a:off x="2512162" y="3697849"/>
+                            <a:ext cx="760457" cy="1267347"/>
                           </a:xfrm>
                           <a:prstGeom prst="bentConnector3">
                             <a:avLst>
@@ -1600,8 +2225,8 @@
                         </wps:cNvCnPr>
                         <wps:spPr>
                           <a:xfrm>
-                            <a:off x="5839588" y="2754574"/>
-                            <a:ext cx="484303" cy="1155033"/>
+                            <a:off x="5698155" y="3697850"/>
+                            <a:ext cx="625736" cy="211757"/>
                           </a:xfrm>
                           <a:prstGeom prst="bentConnector3">
                             <a:avLst>
@@ -1673,13 +2298,13 @@
                         </wps:cNvCnPr>
                         <wps:spPr>
                           <a:xfrm rot="16200000" flipV="1">
-                            <a:off x="6367365" y="1453544"/>
-                            <a:ext cx="1520987" cy="404200"/>
+                            <a:off x="6593558" y="1227350"/>
+                            <a:ext cx="1703868" cy="1039467"/>
                           </a:xfrm>
                           <a:prstGeom prst="bentConnector4">
                             <a:avLst>
-                              <a:gd name="adj1" fmla="val 27535"/>
-                              <a:gd name="adj2" fmla="val 268478"/>
+                              <a:gd name="adj1" fmla="val 29946"/>
+                              <a:gd name="adj2" fmla="val 136808"/>
                             </a:avLst>
                           </a:prstGeom>
                           <a:ln>
@@ -1704,13 +2329,16 @@
                       </wps:wsp>
                       <wps:wsp>
                         <wps:cNvPr id="52" name="Straight Connector 52"/>
-                        <wps:cNvCnPr/>
+                        <wps:cNvCnPr>
+                          <a:stCxn id="6" idx="0"/>
+                          <a:endCxn id="2" idx="2"/>
+                        </wps:cNvCnPr>
                         <wps:spPr>
-                          <a:xfrm flipH="1" flipV="1">
-                            <a:off x="4976261" y="1222408"/>
-                            <a:ext cx="9625" cy="1209903"/>
+                          <a:xfrm flipV="1">
+                            <a:off x="4485387" y="1992440"/>
+                            <a:ext cx="47841" cy="1383147"/>
                           </a:xfrm>
-                          <a:prstGeom prst="line">
+                          <a:prstGeom prst="straightConnector1">
                             <a:avLst/>
                           </a:prstGeom>
                           <a:ln>
@@ -1738,7 +2366,7 @@
                         <wps:cNvSpPr/>
                         <wps:spPr>
                           <a:xfrm>
-                            <a:off x="4906004" y="1209902"/>
+                            <a:off x="4463242" y="2002065"/>
                             <a:ext cx="133985" cy="182880"/>
                           </a:xfrm>
                           <a:prstGeom prst="triangle">
@@ -1781,12 +2409,14 @@
                           <a:endCxn id="6" idx="2"/>
                         </wps:cNvCnPr>
                         <wps:spPr>
-                          <a:xfrm flipV="1">
-                            <a:off x="4982847" y="3076836"/>
-                            <a:ext cx="83" cy="1280528"/>
+                          <a:xfrm rot="16200000" flipV="1">
+                            <a:off x="4722974" y="3782526"/>
+                            <a:ext cx="956015" cy="1431187"/>
                           </a:xfrm>
-                          <a:prstGeom prst="straightConnector1">
-                            <a:avLst/>
+                          <a:prstGeom prst="bentConnector3">
+                            <a:avLst>
+                              <a:gd name="adj1" fmla="val 50000"/>
+                            </a:avLst>
                           </a:prstGeom>
                           <a:ln>
                             <a:prstDash val="lgDash"/>
@@ -1814,7 +2444,7 @@
                         <wps:cNvSpPr/>
                         <wps:spPr>
                           <a:xfrm rot="5400000">
-                            <a:off x="6744429" y="805642"/>
+                            <a:off x="6768977" y="805642"/>
                             <a:ext cx="133350" cy="182880"/>
                           </a:xfrm>
                           <a:prstGeom prst="triangle">
@@ -1858,7 +2488,7 @@
           </mc:Choice>
           <mc:Fallback>
             <w:pict>
-              <v:group id="Canvas 1" o:spid="_x0000_s1026" editas="canvas" style="width:759.4pt;height:522.15pt;mso-position-horizontal-relative:char;mso-position-vertical-relative:line" coordsize="96443,66313" o:gfxdata="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">
+              <v:group id="Canvas 1" o:spid="_x0000_s1026" editas="canvas" style="width:759.4pt;height:522.15pt;mso-position-horizontal-relative:char;mso-position-vertical-relative:line" coordsize="96443,66313" o:gfxdata="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">
                 <v:shapetype id="_x0000_t75" coordsize="21600,21600" o:spt="75" o:preferrelative="t" path="m@4@5l@4@11@9@11@9@5xe" filled="f" stroked="f">
                   <v:stroke joinstyle="miter"/>
                   <v:formulas>
@@ -1954,13 +2584,6 @@
                               <w:szCs w:val="19"/>
                             </w:rPr>
                             <w:br/>
-                          </w:r>
-                          <w:r>
-                            <w:rPr>
-                              <w:color w:val="000000"/>
-                              <w:sz w:val="19"/>
-                              <w:szCs w:val="19"/>
-                            </w:rPr>
                             <w:t xml:space="preserve">String </w:t>
                           </w:r>
                           <w:proofErr w:type="spellStart"/>
@@ -2007,15 +2630,7 @@
                               <w:sz w:val="19"/>
                               <w:szCs w:val="19"/>
                             </w:rPr>
-                            <w:t>g</w:t>
-                          </w:r>
-                          <w:r>
-                            <w:rPr>
-                              <w:color w:val="000000"/>
-                              <w:sz w:val="19"/>
-                              <w:szCs w:val="19"/>
-                            </w:rPr>
-                            <w:t>etRouteSelected</w:t>
+                            <w:t>getRouteSelected</w:t>
                           </w:r>
                           <w:proofErr w:type="spellEnd"/>
                           <w:r>
@@ -2142,434 +2757,14 @@
                     <v:stroke joinstyle="miter"/>
                   </v:line>
                 </v:group>
-                <v:group id="Group 4" o:spid="_x0000_s1031" style="position:absolute;left:41646;top:5678;width:17134;height:6449" coordorigin="37633,7892" coordsize="17134,6448" o:gfxdata="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">
-                  <v:shape id="Text Box 2" o:spid="_x0000_s1032" type="#_x0000_t202" style="position:absolute;left:37634;top:7892;width:17133;height:6449;visibility:visible;mso-wrap-style:square;v-text-anchor:top" o:gfxdata="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" fillcolor="white [3201]" strokeweight=".5pt">
+                <v:group id="Group 4" o:spid="_x0000_s1031" style="position:absolute;left:29355;top:673;width:31957;height:19251" coordorigin="37631,7892" coordsize="17135,19250" o:gfxdata="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">
+                  <v:shape id="Text Box 2" o:spid="_x0000_s1032" type="#_x0000_t202" style="position:absolute;left:37631;top:7892;width:17134;height:19251;visibility:visible;mso-wrap-style:square;v-text-anchor:top" o:gfxdata="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" fillcolor="white [3201]" strokeweight=".5pt">
                     <v:textbox>
                       <w:txbxContent>
                         <w:p>
                           <w:proofErr w:type="spellStart"/>
                           <w:r>
                             <w:t>IModel</w:t>
-                          </w:r>
-                          <w:proofErr w:type="spellEnd"/>
-                        </w:p>
-                      </w:txbxContent>
-                    </v:textbox>
-                  </v:shape>
-                  <v:line id="Straight Connector 3" o:spid="_x0000_s1033" style="position:absolute;visibility:visible;mso-wrap-style:square" from="37633,10250" to="54766,10250" o:connectortype="straight" o:gfxdata="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" strokecolor="black [3200]" strokeweight=".5pt">
-                    <v:stroke joinstyle="miter"/>
-                  </v:line>
-                </v:group>
-                <v:group id="Group 5" o:spid="_x0000_s1034" style="position:absolute;left:41263;top:24323;width:17132;height:6445" coordsize="17134,6448" o:gfxdata="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">
-                  <v:shape id="Text Box 2" o:spid="_x0000_s1035" type="#_x0000_t202" style="position:absolute;width:17134;height:6448;visibility:visible;mso-wrap-style:square;v-text-anchor:top" o:gfxdata="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" fillcolor="white [3201]" strokeweight=".5pt">
-                    <v:textbox>
-                      <w:txbxContent>
-                        <w:p>
-                          <w:pPr>
-                            <w:pStyle w:val="NormalWeb"/>
-                            <w:spacing w:before="0" w:beforeAutospacing="0" w:after="160" w:afterAutospacing="0" w:line="256" w:lineRule="auto"/>
-                          </w:pPr>
-                          <w:r>
-                            <w:rPr>
-                              <w:rFonts w:ascii="Calibri" w:eastAsia="Calibri" w:hAnsi="Calibri"/>
-                              <w:sz w:val="22"/>
-                              <w:szCs w:val="22"/>
-                            </w:rPr>
-                            <w:t>Model</w:t>
-                          </w:r>
-                        </w:p>
-                      </w:txbxContent>
-                    </v:textbox>
-                  </v:shape>
-                  <v:line id="Straight Connector 7" o:spid="_x0000_s1036" style="position:absolute;visibility:visible;mso-wrap-style:square" from="0,2358" to="17133,2358" o:connectortype="straight" o:gfxdata="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" strokecolor="black [3200]" strokeweight=".5pt">
-                    <v:stroke joinstyle="miter"/>
-                  </v:line>
-                </v:group>
-                <v:group id="Group 8" o:spid="_x0000_s1037" style="position:absolute;left:41262;top:43573;width:17133;height:6445" coordsize="17134,6448" o:gfxdata="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">
-                  <v:shape id="Text Box 2" o:spid="_x0000_s1038" type="#_x0000_t202" style="position:absolute;width:17134;height:6448;visibility:visible;mso-wrap-style:square;v-text-anchor:top" o:gfxdata="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" fillcolor="white [3201]" strokeweight=".5pt">
-                    <v:textbox>
-                      <w:txbxContent>
-                        <w:p>
-                          <w:pPr>
-                            <w:pStyle w:val="NormalWeb"/>
-                            <w:spacing w:before="0" w:beforeAutospacing="0" w:after="160" w:afterAutospacing="0" w:line="256" w:lineRule="auto"/>
-                          </w:pPr>
-                          <w:proofErr w:type="spellStart"/>
-                          <w:r>
-                            <w:rPr>
-                              <w:rFonts w:ascii="Calibri" w:eastAsia="Calibri" w:hAnsi="Calibri"/>
-                              <w:sz w:val="22"/>
-                              <w:szCs w:val="22"/>
-                            </w:rPr>
-                            <w:t>DijkstrasModel</w:t>
-                          </w:r>
-                          <w:proofErr w:type="spellEnd"/>
-                        </w:p>
-                      </w:txbxContent>
-                    </v:textbox>
-                  </v:shape>
-                  <v:line id="Straight Connector 10" o:spid="_x0000_s1039" style="position:absolute;visibility:visible;mso-wrap-style:square" from="0,2358" to="17133,2358" o:connectortype="straight" o:gfxdata="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" strokecolor="black [3200]" strokeweight=".5pt">
-                    <v:stroke joinstyle="miter"/>
-                  </v:line>
-                </v:group>
-                <v:group id="Group 14" o:spid="_x0000_s1040" style="position:absolute;left:64733;top:24161;width:17132;height:6445" coordsize="17134,6448" o:gfxdata="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">
-                  <v:shape id="Text Box 2" o:spid="_x0000_s1041" type="#_x0000_t202" style="position:absolute;width:17134;height:6448;visibility:visible;mso-wrap-style:square;v-text-anchor:top" o:gfxdata="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" fillcolor="white [3201]" strokeweight=".5pt">
-                    <v:textbox>
-                      <w:txbxContent>
-                        <w:p>
-                          <w:pPr>
-                            <w:pStyle w:val="NormalWeb"/>
-                            <w:spacing w:before="0" w:beforeAutospacing="0" w:after="160" w:afterAutospacing="0" w:line="256" w:lineRule="auto"/>
-                          </w:pPr>
-                          <w:proofErr w:type="spellStart"/>
-                          <w:r>
-                            <w:rPr>
-                              <w:rFonts w:ascii="Calibri" w:eastAsia="Calibri" w:hAnsi="Calibri"/>
-                              <w:sz w:val="22"/>
-                              <w:szCs w:val="22"/>
-                            </w:rPr>
-                            <w:t>ModelState</w:t>
-                          </w:r>
-                          <w:proofErr w:type="spellEnd"/>
-                        </w:p>
-                      </w:txbxContent>
-                    </v:textbox>
-                  </v:shape>
-                  <v:line id="Straight Connector 16" o:spid="_x0000_s1042" style="position:absolute;visibility:visible;mso-wrap-style:square" from="0,2358" to="17133,2358" o:connectortype="straight" o:gfxdata="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" strokecolor="black [3200]" strokeweight=".5pt">
-                    <v:stroke joinstyle="miter"/>
-                  </v:line>
-                </v:group>
-                <v:group id="Group 17" o:spid="_x0000_s1043" style="position:absolute;left:1222;top:31253;width:19761;height:6478" coordsize="17133,6481" o:gfxdata="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">
-                  <v:shape id="Text Box 2" o:spid="_x0000_s1044" type="#_x0000_t202" style="position:absolute;width:17133;height:6481;visibility:visible;mso-wrap-style:square;v-text-anchor:top" o:gfxdata="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" fillcolor="white [3201]" strokeweight=".5pt">
-                    <v:textbox>
-                      <w:txbxContent>
-                        <w:p>
-                          <w:pPr>
-                            <w:pStyle w:val="NormalWeb"/>
-                            <w:spacing w:before="0" w:beforeAutospacing="0" w:after="160" w:afterAutospacing="0" w:line="256" w:lineRule="auto"/>
-                            <w:rPr>
-                              <w:rFonts w:ascii="Calibri" w:eastAsia="Calibri" w:hAnsi="Calibri"/>
-                              <w:sz w:val="22"/>
-                              <w:szCs w:val="22"/>
-                            </w:rPr>
-                          </w:pPr>
-                          <w:proofErr w:type="spellStart"/>
-                          <w:r>
-                            <w:rPr>
-                              <w:rFonts w:ascii="Calibri" w:eastAsia="Calibri" w:hAnsi="Calibri"/>
-                              <w:sz w:val="22"/>
-                              <w:szCs w:val="22"/>
-                            </w:rPr>
-                            <w:t>IEdge</w:t>
-                          </w:r>
-                          <w:proofErr w:type="spellEnd"/>
-                        </w:p>
-                        <w:p>
-                          <w:pPr>
-                            <w:pStyle w:val="HTMLPreformatted"/>
-                            <w:shd w:val="clear" w:color="auto" w:fill="FFFFFF"/>
-                            <w:rPr>
-                              <w:color w:val="000000"/>
-                              <w:sz w:val="19"/>
-                              <w:szCs w:val="19"/>
-                            </w:rPr>
-                          </w:pPr>
-                          <w:proofErr w:type="spellStart"/>
-                          <w:r>
-                            <w:rPr>
-                              <w:color w:val="000000"/>
-                              <w:sz w:val="19"/>
-                              <w:szCs w:val="19"/>
-                            </w:rPr>
-                            <w:t>INode</w:t>
-                          </w:r>
-                          <w:proofErr w:type="spellEnd"/>
-                          <w:r>
-                            <w:rPr>
-                              <w:color w:val="000000"/>
-                              <w:sz w:val="19"/>
-                              <w:szCs w:val="19"/>
-                            </w:rPr>
-                            <w:t xml:space="preserve"> </w:t>
-                          </w:r>
-                          <w:proofErr w:type="spellStart"/>
-                          <w:r>
-                            <w:rPr>
-                              <w:color w:val="000000"/>
-                              <w:sz w:val="19"/>
-                              <w:szCs w:val="19"/>
-                            </w:rPr>
-                            <w:t>getOtherINode</w:t>
-                          </w:r>
-                          <w:proofErr w:type="spellEnd"/>
-                          <w:r>
-                            <w:rPr>
-                              <w:color w:val="000000"/>
-                              <w:sz w:val="19"/>
-                              <w:szCs w:val="19"/>
-                            </w:rPr>
-                            <w:t>();</w:t>
-                          </w:r>
-                          <w:r>
-                            <w:rPr>
-                              <w:color w:val="000000"/>
-                              <w:sz w:val="19"/>
-                              <w:szCs w:val="19"/>
-                            </w:rPr>
-                            <w:br/>
-                          </w:r>
-                          <w:r>
-                            <w:rPr>
-                              <w:b/>
-                              <w:bCs/>
-                              <w:color w:val="000080"/>
-                              <w:sz w:val="19"/>
-                              <w:szCs w:val="19"/>
-                            </w:rPr>
-                            <w:t xml:space="preserve">double </w:t>
-                          </w:r>
-                          <w:proofErr w:type="spellStart"/>
-                          <w:r>
-                            <w:rPr>
-                              <w:color w:val="000000"/>
-                              <w:sz w:val="19"/>
-                              <w:szCs w:val="19"/>
-                            </w:rPr>
-                            <w:t>getWeight</w:t>
-                          </w:r>
-                          <w:proofErr w:type="spellEnd"/>
-                          <w:r>
-                            <w:rPr>
-                              <w:color w:val="000000"/>
-                              <w:sz w:val="19"/>
-                              <w:szCs w:val="19"/>
-                            </w:rPr>
-                            <w:t>();</w:t>
-                          </w:r>
-                        </w:p>
-                        <w:p>
-                          <w:pPr>
-                            <w:pStyle w:val="NormalWeb"/>
-                            <w:spacing w:before="0" w:beforeAutospacing="0" w:after="160" w:afterAutospacing="0" w:line="256" w:lineRule="auto"/>
-                          </w:pPr>
-                        </w:p>
-                      </w:txbxContent>
-                    </v:textbox>
-                  </v:shape>
-                  <v:line id="Straight Connector 19" o:spid="_x0000_s1045" style="position:absolute;visibility:visible;mso-wrap-style:square" from="0,2358" to="17133,2358" o:connectortype="straight" o:gfxdata="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" strokecolor="black [3200]" strokeweight=".5pt">
-                    <v:stroke joinstyle="miter"/>
-                  </v:line>
-                </v:group>
-                <v:group id="Group 23" o:spid="_x0000_s1046" style="position:absolute;left:2088;top:45691;width:23033;height:7921" coordorigin="" coordsize="17133,7926" o:gfxdata="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">
-                  <v:shape id="Text Box 2" o:spid="_x0000_s1047" type="#_x0000_t202" style="position:absolute;width:17133;height:7926;visibility:visible;mso-wrap-style:square;v-text-anchor:top" o:gfxdata="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" fillcolor="white [3201]" strokeweight=".5pt">
-                    <v:textbox>
-                      <w:txbxContent>
-                        <w:p>
-                          <w:pPr>
-                            <w:pStyle w:val="NormalWeb"/>
-                            <w:spacing w:before="0" w:beforeAutospacing="0" w:after="160" w:afterAutospacing="0" w:line="256" w:lineRule="auto"/>
-                            <w:rPr>
-                              <w:rFonts w:ascii="Calibri" w:eastAsia="Calibri" w:hAnsi="Calibri"/>
-                              <w:sz w:val="22"/>
-                              <w:szCs w:val="22"/>
-                            </w:rPr>
-                          </w:pPr>
-                          <w:proofErr w:type="spellStart"/>
-                          <w:r>
-                            <w:rPr>
-                              <w:rFonts w:ascii="Calibri" w:eastAsia="Calibri" w:hAnsi="Calibri"/>
-                              <w:sz w:val="22"/>
-                              <w:szCs w:val="22"/>
-                            </w:rPr>
-                            <w:t>INode</w:t>
-                          </w:r>
-                          <w:proofErr w:type="spellEnd"/>
-                        </w:p>
-                        <w:p>
-                          <w:pPr>
-                            <w:pStyle w:val="HTMLPreformatted"/>
-                            <w:shd w:val="clear" w:color="auto" w:fill="FFFFFF"/>
-                            <w:rPr>
-                              <w:color w:val="000000"/>
-                              <w:sz w:val="19"/>
-                              <w:szCs w:val="19"/>
-                            </w:rPr>
-                          </w:pPr>
-                          <w:r>
-                            <w:rPr>
-                              <w:color w:val="000000"/>
-                              <w:sz w:val="19"/>
-                              <w:szCs w:val="19"/>
-                            </w:rPr>
-                            <w:t xml:space="preserve">String </w:t>
-                          </w:r>
-                          <w:proofErr w:type="spellStart"/>
-                          <w:r>
-                            <w:rPr>
-                              <w:color w:val="000000"/>
-                              <w:sz w:val="19"/>
-                              <w:szCs w:val="19"/>
-                            </w:rPr>
-                            <w:t>getName</w:t>
-                          </w:r>
-                          <w:proofErr w:type="spellEnd"/>
-                          <w:r>
-                            <w:rPr>
-                              <w:color w:val="000000"/>
-                              <w:sz w:val="19"/>
-                              <w:szCs w:val="19"/>
-                            </w:rPr>
-                            <w:t>();</w:t>
-                          </w:r>
-                          <w:r>
-                            <w:rPr>
-                              <w:color w:val="000000"/>
-                              <w:sz w:val="19"/>
-                              <w:szCs w:val="19"/>
-                            </w:rPr>
-                            <w:br/>
-                          </w:r>
-                          <w:r>
-                            <w:rPr>
-                              <w:color w:val="000000"/>
-                              <w:sz w:val="19"/>
-                              <w:szCs w:val="19"/>
-                            </w:rPr>
-                            <w:t>List&lt;</w:t>
-                          </w:r>
-                          <w:proofErr w:type="spellStart"/>
-                          <w:r>
-                            <w:rPr>
-                              <w:color w:val="000000"/>
-                              <w:sz w:val="19"/>
-                              <w:szCs w:val="19"/>
-                            </w:rPr>
-                            <w:t>IEdge</w:t>
-                          </w:r>
-                          <w:proofErr w:type="spellEnd"/>
-                          <w:r>
-                            <w:rPr>
-                              <w:color w:val="000000"/>
-                              <w:sz w:val="19"/>
-                              <w:szCs w:val="19"/>
-                            </w:rPr>
-                            <w:t xml:space="preserve">&gt; </w:t>
-                          </w:r>
-                          <w:proofErr w:type="spellStart"/>
-                          <w:r>
-                            <w:rPr>
-                              <w:color w:val="000000"/>
-                              <w:sz w:val="19"/>
-                              <w:szCs w:val="19"/>
-                            </w:rPr>
-                            <w:t>getIEdges</w:t>
-                          </w:r>
-                          <w:proofErr w:type="spellEnd"/>
-                          <w:r>
-                            <w:rPr>
-                              <w:color w:val="000000"/>
-                              <w:sz w:val="19"/>
-                              <w:szCs w:val="19"/>
-                            </w:rPr>
-                            <w:t>();</w:t>
-                          </w:r>
-                          <w:proofErr w:type="spellStart"/>
-                        </w:p>
-                        <w:p>
-                          <w:pPr>
-                            <w:pStyle w:val="HTMLPreformatted"/>
-                            <w:shd w:val="clear" w:color="auto" w:fill="FFFFFF"/>
-                            <w:rPr>
-                              <w:color w:val="000000"/>
-                              <w:sz w:val="19"/>
-                              <w:szCs w:val="19"/>
-                            </w:rPr>
-                          </w:pPr>
-                          <w:r>
-                            <w:rPr>
-                              <w:b/>
-                              <w:bCs/>
-                              <w:color w:val="000080"/>
-                              <w:sz w:val="19"/>
-                              <w:szCs w:val="19"/>
-                            </w:rPr>
-                            <w:t>boolean</w:t>
-                          </w:r>
-                          <w:proofErr w:type="spellEnd"/>
-                          <w:r>
-                            <w:rPr>
-                              <w:b/>
-                              <w:bCs/>
-                              <w:color w:val="000080"/>
-                              <w:sz w:val="19"/>
-                              <w:szCs w:val="19"/>
-                            </w:rPr>
-                            <w:t xml:space="preserve"> </w:t>
-                          </w:r>
-                          <w:proofErr w:type="spellStart"/>
-                          <w:proofErr w:type="gramStart"/>
-                          <w:r>
-                            <w:rPr>
-                              <w:color w:val="000000"/>
-                              <w:sz w:val="19"/>
-                              <w:szCs w:val="19"/>
-                            </w:rPr>
-                            <w:t>canPassThrough</w:t>
-                          </w:r>
-                          <w:proofErr w:type="spellEnd"/>
-                          <w:r>
-                            <w:rPr>
-                              <w:color w:val="000000"/>
-                              <w:sz w:val="19"/>
-                              <w:szCs w:val="19"/>
-                            </w:rPr>
-                            <w:t>(</w:t>
-                          </w:r>
-                          <w:proofErr w:type="gramEnd"/>
-                          <w:r>
-                            <w:rPr>
-                              <w:color w:val="000000"/>
-                              <w:sz w:val="19"/>
-                              <w:szCs w:val="19"/>
-                            </w:rPr>
-                            <w:t>);</w:t>
-                          </w:r>
-                        </w:p>
-                        <w:p>
-                          <w:pPr>
-                            <w:pStyle w:val="NormalWeb"/>
-                            <w:spacing w:before="0" w:beforeAutospacing="0" w:after="160" w:afterAutospacing="0" w:line="256" w:lineRule="auto"/>
-                          </w:pPr>
-                        </w:p>
-                      </w:txbxContent>
-                    </v:textbox>
-                  </v:shape>
-                  <v:line id="Straight Connector 25" o:spid="_x0000_s1048" style="position:absolute;visibility:visible;mso-wrap-style:square" from="0,2358" to="17133,2358" o:connectortype="straight" o:gfxdata="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" strokecolor="black [3200]" strokeweight=".5pt">
-                    <v:stroke joinstyle="miter"/>
-                  </v:line>
-                </v:group>
-                <v:group id="Group 29" o:spid="_x0000_s1049" style="position:absolute;left:4881;top:6612;width:24379;height:6445" coordsize="17134,6448" o:gfxdata="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">
-                  <v:shape id="Text Box 2" o:spid="_x0000_s1050" type="#_x0000_t202" style="position:absolute;width:17134;height:6448;visibility:visible;mso-wrap-style:square;v-text-anchor:top" o:gfxdata="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" fillcolor="white [3201]" strokeweight=".5pt">
-                    <v:textbox>
-                      <w:txbxContent>
-                        <w:p>
-                          <w:pPr>
-                            <w:pStyle w:val="NormalWeb"/>
-                            <w:spacing w:before="0" w:beforeAutospacing="0" w:after="160" w:afterAutospacing="0" w:line="256" w:lineRule="auto"/>
-                            <w:rPr>
-                              <w:rFonts w:ascii="Calibri" w:eastAsia="Calibri" w:hAnsi="Calibri"/>
-                              <w:sz w:val="22"/>
-                              <w:szCs w:val="22"/>
-                            </w:rPr>
-                          </w:pPr>
-                          <w:proofErr w:type="spellStart"/>
-                          <w:r>
-                            <w:rPr>
-                              <w:rFonts w:ascii="Calibri" w:eastAsia="Calibri" w:hAnsi="Calibri"/>
-                              <w:sz w:val="22"/>
-                              <w:szCs w:val="22"/>
-                            </w:rPr>
-                            <w:t>NodeCheck</w:t>
                           </w:r>
                           <w:proofErr w:type="spellEnd"/>
                         </w:p>
@@ -2603,6 +2798,1061 @@
                               <w:lang w:eastAsia="en-GB"/>
                             </w:rPr>
                           </w:pPr>
+                          <w:r>
+                            <w:rPr>
+                              <w:rFonts w:ascii="Courier New" w:eastAsia="Times New Roman" w:hAnsi="Courier New" w:cs="Courier New"/>
+                              <w:b/>
+                              <w:bCs/>
+                              <w:color w:val="000080"/>
+                              <w:sz w:val="19"/>
+                              <w:szCs w:val="19"/>
+                              <w:lang w:eastAsia="en-GB"/>
+                            </w:rPr>
+                            <w:t xml:space="preserve">void </w:t>
+                          </w:r>
+                          <w:r>
+                            <w:rPr>
+                              <w:rFonts w:ascii="Courier New" w:eastAsia="Times New Roman" w:hAnsi="Courier New" w:cs="Courier New"/>
+                              <w:color w:val="000000"/>
+                              <w:sz w:val="19"/>
+                              <w:szCs w:val="19"/>
+                              <w:lang w:eastAsia="en-GB"/>
+                            </w:rPr>
+                            <w:t>start(</w:t>
+                          </w:r>
+                          <w:proofErr w:type="spellStart"/>
+                          <w:r>
+                            <w:rPr>
+                              <w:rFonts w:ascii="Courier New" w:eastAsia="Times New Roman" w:hAnsi="Courier New" w:cs="Courier New"/>
+                              <w:color w:val="000000"/>
+                              <w:sz w:val="19"/>
+                              <w:szCs w:val="19"/>
+                              <w:lang w:eastAsia="en-GB"/>
+                            </w:rPr>
+                            <w:t>NodeCheck</w:t>
+                          </w:r>
+                          <w:proofErr w:type="spellEnd"/>
+                          <w:r>
+                            <w:rPr>
+                              <w:rFonts w:ascii="Courier New" w:eastAsia="Times New Roman" w:hAnsi="Courier New" w:cs="Courier New"/>
+                              <w:color w:val="000000"/>
+                              <w:sz w:val="19"/>
+                              <w:szCs w:val="19"/>
+                              <w:lang w:eastAsia="en-GB"/>
+                            </w:rPr>
+                            <w:t xml:space="preserve"> check);</w:t>
+                          </w:r>
+                          <w:r>
+                            <w:rPr>
+                              <w:rFonts w:ascii="Courier New" w:eastAsia="Times New Roman" w:hAnsi="Courier New" w:cs="Courier New"/>
+                              <w:color w:val="000000"/>
+                              <w:sz w:val="19"/>
+                              <w:szCs w:val="19"/>
+                              <w:lang w:eastAsia="en-GB"/>
+                            </w:rPr>
+                            <w:br/>
+                          </w:r>
+                          <w:r>
+                            <w:rPr>
+                              <w:rFonts w:ascii="Courier New" w:eastAsia="Times New Roman" w:hAnsi="Courier New" w:cs="Courier New"/>
+                              <w:b/>
+                              <w:bCs/>
+                              <w:color w:val="000080"/>
+                              <w:sz w:val="19"/>
+                              <w:szCs w:val="19"/>
+                              <w:lang w:eastAsia="en-GB"/>
+                            </w:rPr>
+                            <w:t xml:space="preserve">void </w:t>
+                          </w:r>
+                          <w:proofErr w:type="spellStart"/>
+                          <w:r>
+                            <w:rPr>
+                              <w:rFonts w:ascii="Courier New" w:eastAsia="Times New Roman" w:hAnsi="Courier New" w:cs="Courier New"/>
+                              <w:color w:val="000000"/>
+                              <w:sz w:val="19"/>
+                              <w:szCs w:val="19"/>
+                              <w:lang w:eastAsia="en-GB"/>
+                            </w:rPr>
+                            <w:t>addListener</w:t>
+                          </w:r>
+                          <w:proofErr w:type="spellEnd"/>
+                          <w:r>
+                            <w:rPr>
+                              <w:rFonts w:ascii="Courier New" w:eastAsia="Times New Roman" w:hAnsi="Courier New" w:cs="Courier New"/>
+                              <w:color w:val="000000"/>
+                              <w:sz w:val="19"/>
+                              <w:szCs w:val="19"/>
+                              <w:lang w:eastAsia="en-GB"/>
+                            </w:rPr>
+                            <w:t>(</w:t>
+                          </w:r>
+                          <w:proofErr w:type="spellStart"/>
+                          <w:r>
+                            <w:rPr>
+                              <w:rFonts w:ascii="Courier New" w:eastAsia="Times New Roman" w:hAnsi="Courier New" w:cs="Courier New"/>
+                              <w:color w:val="000000"/>
+                              <w:sz w:val="19"/>
+                              <w:szCs w:val="19"/>
+                              <w:lang w:eastAsia="en-GB"/>
+                            </w:rPr>
+                            <w:t>RoutePlannerListener</w:t>
+                          </w:r>
+                          <w:proofErr w:type="spellEnd"/>
+                          <w:r>
+                            <w:rPr>
+                              <w:rFonts w:ascii="Courier New" w:eastAsia="Times New Roman" w:hAnsi="Courier New" w:cs="Courier New"/>
+                              <w:color w:val="000000"/>
+                              <w:sz w:val="19"/>
+                              <w:szCs w:val="19"/>
+                              <w:lang w:eastAsia="en-GB"/>
+                            </w:rPr>
+                            <w:t xml:space="preserve"> listener);</w:t>
+                          </w:r>
+                          <w:r>
+                            <w:rPr>
+                              <w:rFonts w:ascii="Courier New" w:eastAsia="Times New Roman" w:hAnsi="Courier New" w:cs="Courier New"/>
+                              <w:color w:val="000000"/>
+                              <w:sz w:val="19"/>
+                              <w:szCs w:val="19"/>
+                              <w:lang w:eastAsia="en-GB"/>
+                            </w:rPr>
+                            <w:br/>
+                          </w:r>
+                          <w:r>
+                            <w:rPr>
+                              <w:rFonts w:ascii="Courier New" w:eastAsia="Times New Roman" w:hAnsi="Courier New" w:cs="Courier New"/>
+                              <w:b/>
+                              <w:bCs/>
+                              <w:color w:val="000080"/>
+                              <w:sz w:val="19"/>
+                              <w:szCs w:val="19"/>
+                              <w:lang w:eastAsia="en-GB"/>
+                            </w:rPr>
+                            <w:t xml:space="preserve">void </w:t>
+                          </w:r>
+                          <w:proofErr w:type="spellStart"/>
+                          <w:r>
+                            <w:rPr>
+                              <w:rFonts w:ascii="Courier New" w:eastAsia="Times New Roman" w:hAnsi="Courier New" w:cs="Courier New"/>
+                              <w:color w:val="000000"/>
+                              <w:sz w:val="19"/>
+                              <w:szCs w:val="19"/>
+                              <w:lang w:eastAsia="en-GB"/>
+                            </w:rPr>
+                            <w:t>startLoc</w:t>
+                          </w:r>
+                          <w:proofErr w:type="spellEnd"/>
+                          <w:r>
+                            <w:rPr>
+                              <w:rFonts w:ascii="Courier New" w:eastAsia="Times New Roman" w:hAnsi="Courier New" w:cs="Courier New"/>
+                              <w:color w:val="000000"/>
+                              <w:sz w:val="19"/>
+                              <w:szCs w:val="19"/>
+                              <w:lang w:eastAsia="en-GB"/>
+                            </w:rPr>
+                            <w:t>(String item);</w:t>
+                          </w:r>
+                          <w:r>
+                            <w:rPr>
+                              <w:rFonts w:ascii="Courier New" w:eastAsia="Times New Roman" w:hAnsi="Courier New" w:cs="Courier New"/>
+                              <w:color w:val="000000"/>
+                              <w:sz w:val="19"/>
+                              <w:szCs w:val="19"/>
+                              <w:lang w:eastAsia="en-GB"/>
+                            </w:rPr>
+                            <w:br/>
+                          </w:r>
+                          <w:r>
+                            <w:rPr>
+                              <w:rFonts w:ascii="Courier New" w:eastAsia="Times New Roman" w:hAnsi="Courier New" w:cs="Courier New"/>
+                              <w:b/>
+                              <w:bCs/>
+                              <w:color w:val="000080"/>
+                              <w:sz w:val="19"/>
+                              <w:szCs w:val="19"/>
+                              <w:lang w:eastAsia="en-GB"/>
+                            </w:rPr>
+                            <w:t xml:space="preserve">void </w:t>
+                          </w:r>
+                          <w:proofErr w:type="spellStart"/>
+                          <w:r>
+                            <w:rPr>
+                              <w:rFonts w:ascii="Courier New" w:eastAsia="Times New Roman" w:hAnsi="Courier New" w:cs="Courier New"/>
+                              <w:color w:val="000000"/>
+                              <w:sz w:val="19"/>
+                              <w:szCs w:val="19"/>
+                              <w:lang w:eastAsia="en-GB"/>
+                            </w:rPr>
+                            <w:t>endLoc</w:t>
+                          </w:r>
+                          <w:proofErr w:type="spellEnd"/>
+                          <w:r>
+                            <w:rPr>
+                              <w:rFonts w:ascii="Courier New" w:eastAsia="Times New Roman" w:hAnsi="Courier New" w:cs="Courier New"/>
+                              <w:color w:val="000000"/>
+                              <w:sz w:val="19"/>
+                              <w:szCs w:val="19"/>
+                              <w:lang w:eastAsia="en-GB"/>
+                            </w:rPr>
+                            <w:t>(String item);</w:t>
+                          </w:r>
+                          <w:r>
+                            <w:rPr>
+                              <w:rFonts w:ascii="Courier New" w:eastAsia="Times New Roman" w:hAnsi="Courier New" w:cs="Courier New"/>
+                              <w:color w:val="000000"/>
+                              <w:sz w:val="19"/>
+                              <w:szCs w:val="19"/>
+                              <w:lang w:eastAsia="en-GB"/>
+                            </w:rPr>
+                            <w:br/>
+                          </w:r>
+                          <w:r>
+                            <w:rPr>
+                              <w:rFonts w:ascii="Courier New" w:eastAsia="Times New Roman" w:hAnsi="Courier New" w:cs="Courier New"/>
+                              <w:b/>
+                              <w:bCs/>
+                              <w:color w:val="000080"/>
+                              <w:sz w:val="19"/>
+                              <w:szCs w:val="19"/>
+                              <w:lang w:eastAsia="en-GB"/>
+                            </w:rPr>
+                            <w:t xml:space="preserve">void </w:t>
+                          </w:r>
+                          <w:proofErr w:type="spellStart"/>
+                          <w:r>
+                            <w:rPr>
+                              <w:rFonts w:ascii="Courier New" w:eastAsia="Times New Roman" w:hAnsi="Courier New" w:cs="Courier New"/>
+                              <w:color w:val="000000"/>
+                              <w:sz w:val="19"/>
+                              <w:szCs w:val="19"/>
+                              <w:lang w:eastAsia="en-GB"/>
+                            </w:rPr>
+                            <w:t>newRoute</w:t>
+                          </w:r>
+                          <w:proofErr w:type="spellEnd"/>
+                          <w:r>
+                            <w:rPr>
+                              <w:rFonts w:ascii="Courier New" w:eastAsia="Times New Roman" w:hAnsi="Courier New" w:cs="Courier New"/>
+                              <w:color w:val="000000"/>
+                              <w:sz w:val="19"/>
+                              <w:szCs w:val="19"/>
+                              <w:lang w:eastAsia="en-GB"/>
+                            </w:rPr>
+                            <w:t>();</w:t>
+                          </w:r>
+                          <w:r>
+                            <w:rPr>
+                              <w:rFonts w:ascii="Courier New" w:eastAsia="Times New Roman" w:hAnsi="Courier New" w:cs="Courier New"/>
+                              <w:color w:val="000000"/>
+                              <w:sz w:val="19"/>
+                              <w:szCs w:val="19"/>
+                              <w:lang w:eastAsia="en-GB"/>
+                            </w:rPr>
+                            <w:br/>
+                          </w:r>
+                          <w:r>
+                            <w:rPr>
+                              <w:rFonts w:ascii="Courier New" w:eastAsia="Times New Roman" w:hAnsi="Courier New" w:cs="Courier New"/>
+                              <w:b/>
+                              <w:bCs/>
+                              <w:color w:val="000080"/>
+                              <w:sz w:val="19"/>
+                              <w:szCs w:val="19"/>
+                              <w:lang w:eastAsia="en-GB"/>
+                            </w:rPr>
+                            <w:t xml:space="preserve">void </w:t>
+                          </w:r>
+                          <w:proofErr w:type="spellStart"/>
+                          <w:r>
+                            <w:rPr>
+                              <w:rFonts w:ascii="Courier New" w:eastAsia="Times New Roman" w:hAnsi="Courier New" w:cs="Courier New"/>
+                              <w:color w:val="000000"/>
+                              <w:sz w:val="19"/>
+                              <w:szCs w:val="19"/>
+                              <w:lang w:eastAsia="en-GB"/>
+                            </w:rPr>
+                            <w:t>setError</w:t>
+                          </w:r>
+                          <w:proofErr w:type="spellEnd"/>
+                          <w:r>
+                            <w:rPr>
+                              <w:rFonts w:ascii="Courier New" w:eastAsia="Times New Roman" w:hAnsi="Courier New" w:cs="Courier New"/>
+                              <w:color w:val="000000"/>
+                              <w:sz w:val="19"/>
+                              <w:szCs w:val="19"/>
+                              <w:lang w:eastAsia="en-GB"/>
+                            </w:rPr>
+                            <w:t>(String error);</w:t>
+                          </w:r>
+                          <w:r>
+                            <w:rPr>
+                              <w:rFonts w:ascii="Courier New" w:eastAsia="Times New Roman" w:hAnsi="Courier New" w:cs="Courier New"/>
+                              <w:color w:val="000000"/>
+                              <w:sz w:val="19"/>
+                              <w:szCs w:val="19"/>
+                              <w:lang w:eastAsia="en-GB"/>
+                            </w:rPr>
+                            <w:br/>
+                          </w:r>
+                          <w:r>
+                            <w:rPr>
+                              <w:rFonts w:ascii="Courier New" w:eastAsia="Times New Roman" w:hAnsi="Courier New" w:cs="Courier New"/>
+                              <w:b/>
+                              <w:bCs/>
+                              <w:color w:val="000080"/>
+                              <w:sz w:val="19"/>
+                              <w:szCs w:val="19"/>
+                              <w:lang w:eastAsia="en-GB"/>
+                            </w:rPr>
+                            <w:t xml:space="preserve">void </w:t>
+                          </w:r>
+                          <w:proofErr w:type="spellStart"/>
+                          <w:r>
+                            <w:rPr>
+                              <w:rFonts w:ascii="Courier New" w:eastAsia="Times New Roman" w:hAnsi="Courier New" w:cs="Courier New"/>
+                              <w:color w:val="000000"/>
+                              <w:sz w:val="19"/>
+                              <w:szCs w:val="19"/>
+                              <w:lang w:eastAsia="en-GB"/>
+                            </w:rPr>
+                            <w:t>setPlane</w:t>
+                          </w:r>
+                          <w:proofErr w:type="spellEnd"/>
+                          <w:r>
+                            <w:rPr>
+                              <w:rFonts w:ascii="Courier New" w:eastAsia="Times New Roman" w:hAnsi="Courier New" w:cs="Courier New"/>
+                              <w:color w:val="000000"/>
+                              <w:sz w:val="19"/>
+                              <w:szCs w:val="19"/>
+                              <w:lang w:eastAsia="en-GB"/>
+                            </w:rPr>
+                            <w:t xml:space="preserve">(String </w:t>
+                          </w:r>
+                          <w:proofErr w:type="spellStart"/>
+                          <w:r>
+                            <w:rPr>
+                              <w:rFonts w:ascii="Courier New" w:eastAsia="Times New Roman" w:hAnsi="Courier New" w:cs="Courier New"/>
+                              <w:color w:val="000000"/>
+                              <w:sz w:val="19"/>
+                              <w:szCs w:val="19"/>
+                              <w:lang w:eastAsia="en-GB"/>
+                            </w:rPr>
+                            <w:t>plane,String</w:t>
+                          </w:r>
+                          <w:proofErr w:type="spellEnd"/>
+                          <w:r>
+                            <w:rPr>
+                              <w:rFonts w:ascii="Courier New" w:eastAsia="Times New Roman" w:hAnsi="Courier New" w:cs="Courier New"/>
+                              <w:color w:val="000000"/>
+                              <w:sz w:val="19"/>
+                              <w:szCs w:val="19"/>
+                              <w:lang w:eastAsia="en-GB"/>
+                            </w:rPr>
+                            <w:t xml:space="preserve"> level);</w:t>
+                          </w:r>
+                          <w:r>
+                            <w:rPr>
+                              <w:rFonts w:ascii="Courier New" w:eastAsia="Times New Roman" w:hAnsi="Courier New" w:cs="Courier New"/>
+                              <w:color w:val="000000"/>
+                              <w:sz w:val="19"/>
+                              <w:szCs w:val="19"/>
+                              <w:lang w:eastAsia="en-GB"/>
+                            </w:rPr>
+                            <w:br/>
+                            <w:t xml:space="preserve">String </w:t>
+                          </w:r>
+                          <w:proofErr w:type="spellStart"/>
+                          <w:r>
+                            <w:rPr>
+                              <w:rFonts w:ascii="Courier New" w:eastAsia="Times New Roman" w:hAnsi="Courier New" w:cs="Courier New"/>
+                              <w:color w:val="000000"/>
+                              <w:sz w:val="19"/>
+                              <w:szCs w:val="19"/>
+                              <w:lang w:eastAsia="en-GB"/>
+                            </w:rPr>
+                            <w:t>getStart</w:t>
+                          </w:r>
+                          <w:proofErr w:type="spellEnd"/>
+                          <w:r>
+                            <w:rPr>
+                              <w:rFonts w:ascii="Courier New" w:eastAsia="Times New Roman" w:hAnsi="Courier New" w:cs="Courier New"/>
+                              <w:color w:val="000000"/>
+                              <w:sz w:val="19"/>
+                              <w:szCs w:val="19"/>
+                              <w:lang w:eastAsia="en-GB"/>
+                            </w:rPr>
+                            <w:t>();</w:t>
+                          </w:r>
+                          <w:r>
+                            <w:rPr>
+                              <w:rFonts w:ascii="Courier New" w:eastAsia="Times New Roman" w:hAnsi="Courier New" w:cs="Courier New"/>
+                              <w:color w:val="000000"/>
+                              <w:sz w:val="19"/>
+                              <w:szCs w:val="19"/>
+                              <w:lang w:eastAsia="en-GB"/>
+                            </w:rPr>
+                            <w:br/>
+                            <w:t xml:space="preserve">String </w:t>
+                          </w:r>
+                          <w:proofErr w:type="spellStart"/>
+                          <w:r>
+                            <w:rPr>
+                              <w:rFonts w:ascii="Courier New" w:eastAsia="Times New Roman" w:hAnsi="Courier New" w:cs="Courier New"/>
+                              <w:color w:val="000000"/>
+                              <w:sz w:val="19"/>
+                              <w:szCs w:val="19"/>
+                              <w:lang w:eastAsia="en-GB"/>
+                            </w:rPr>
+                            <w:t>getEnd</w:t>
+                          </w:r>
+                          <w:proofErr w:type="spellEnd"/>
+                          <w:r>
+                            <w:rPr>
+                              <w:rFonts w:ascii="Courier New" w:eastAsia="Times New Roman" w:hAnsi="Courier New" w:cs="Courier New"/>
+                              <w:color w:val="000000"/>
+                              <w:sz w:val="19"/>
+                              <w:szCs w:val="19"/>
+                              <w:lang w:eastAsia="en-GB"/>
+                            </w:rPr>
+                            <w:t>();</w:t>
+                          </w:r>
+                          <w:r>
+                            <w:rPr>
+                              <w:rFonts w:ascii="Courier New" w:eastAsia="Times New Roman" w:hAnsi="Courier New" w:cs="Courier New"/>
+                              <w:color w:val="000000"/>
+                              <w:sz w:val="19"/>
+                              <w:szCs w:val="19"/>
+                              <w:lang w:eastAsia="en-GB"/>
+                            </w:rPr>
+                            <w:br/>
+                          </w:r>
+                          <w:r>
+                            <w:rPr>
+                              <w:rFonts w:ascii="Courier New" w:eastAsia="Times New Roman" w:hAnsi="Courier New" w:cs="Courier New"/>
+                              <w:b/>
+                              <w:bCs/>
+                              <w:color w:val="000080"/>
+                              <w:sz w:val="19"/>
+                              <w:szCs w:val="19"/>
+                              <w:lang w:eastAsia="en-GB"/>
+                            </w:rPr>
+                            <w:t xml:space="preserve">void </w:t>
+                          </w:r>
+                          <w:proofErr w:type="spellStart"/>
+                          <w:r>
+                            <w:rPr>
+                              <w:rFonts w:ascii="Courier New" w:eastAsia="Times New Roman" w:hAnsi="Courier New" w:cs="Courier New"/>
+                              <w:color w:val="000000"/>
+                              <w:sz w:val="19"/>
+                              <w:szCs w:val="19"/>
+                              <w:lang w:eastAsia="en-GB"/>
+                            </w:rPr>
+                            <w:t>setCheck</w:t>
+                          </w:r>
+                          <w:proofErr w:type="spellEnd"/>
+                          <w:r>
+                            <w:rPr>
+                              <w:rFonts w:ascii="Courier New" w:eastAsia="Times New Roman" w:hAnsi="Courier New" w:cs="Courier New"/>
+                              <w:color w:val="000000"/>
+                              <w:sz w:val="19"/>
+                              <w:szCs w:val="19"/>
+                              <w:lang w:eastAsia="en-GB"/>
+                            </w:rPr>
+                            <w:t>(</w:t>
+                          </w:r>
+                          <w:proofErr w:type="spellStart"/>
+                          <w:r>
+                            <w:rPr>
+                              <w:rFonts w:ascii="Courier New" w:eastAsia="Times New Roman" w:hAnsi="Courier New" w:cs="Courier New"/>
+                              <w:color w:val="000000"/>
+                              <w:sz w:val="19"/>
+                              <w:szCs w:val="19"/>
+                              <w:lang w:eastAsia="en-GB"/>
+                            </w:rPr>
+                            <w:t>NodeCheck</w:t>
+                          </w:r>
+                          <w:proofErr w:type="spellEnd"/>
+                          <w:r>
+                            <w:rPr>
+                              <w:rFonts w:ascii="Courier New" w:eastAsia="Times New Roman" w:hAnsi="Courier New" w:cs="Courier New"/>
+                              <w:color w:val="000000"/>
+                              <w:sz w:val="19"/>
+                              <w:szCs w:val="19"/>
+                              <w:lang w:eastAsia="en-GB"/>
+                            </w:rPr>
+                            <w:t xml:space="preserve"> check);</w:t>
+                          </w:r>
+                        </w:p>
+                        <w:p/>
+                      </w:txbxContent>
+                    </v:textbox>
+                  </v:shape>
+                  <v:line id="Straight Connector 3" o:spid="_x0000_s1033" style="position:absolute;visibility:visible;mso-wrap-style:square" from="37633,10250" to="54766,10250" o:connectortype="straight" o:gfxdata="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" strokecolor="black [3200]" strokeweight=".5pt">
+                    <v:stroke joinstyle="miter"/>
+                  </v:line>
+                </v:group>
+                <v:group id="Group 5" o:spid="_x0000_s1034" style="position:absolute;left:32725;top:33755;width:24256;height:6446" coordsize="17134,6448" o:gfxdata="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">
+                  <v:shape id="Text Box 2" o:spid="_x0000_s1035" type="#_x0000_t202" style="position:absolute;width:17134;height:6448;visibility:visible;mso-wrap-style:square;v-text-anchor:top" o:gfxdata="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" fillcolor="white [3201]" strokeweight=".5pt">
+                    <v:textbox>
+                      <w:txbxContent>
+                        <w:p>
+                          <w:pPr>
+                            <w:pStyle w:val="NormalWeb"/>
+                            <w:spacing w:before="0" w:beforeAutospacing="0" w:after="160" w:afterAutospacing="0" w:line="256" w:lineRule="auto"/>
+                            <w:rPr>
+                              <w:rFonts w:ascii="Calibri" w:eastAsia="Calibri" w:hAnsi="Calibri"/>
+                              <w:sz w:val="22"/>
+                              <w:szCs w:val="22"/>
+                            </w:rPr>
+                          </w:pPr>
+                          <w:r>
+                            <w:rPr>
+                              <w:rFonts w:ascii="Calibri" w:eastAsia="Calibri" w:hAnsi="Calibri"/>
+                              <w:sz w:val="22"/>
+                              <w:szCs w:val="22"/>
+                            </w:rPr>
+                            <w:t>Model</w:t>
+                          </w:r>
+                        </w:p>
+                        <w:p>
+                          <w:pPr>
+                            <w:shd w:val="clear" w:color="auto" w:fill="FFFFFF"/>
+                            <w:tabs>
+                              <w:tab w:val="left" w:pos="916"/>
+                              <w:tab w:val="left" w:pos="1832"/>
+                              <w:tab w:val="left" w:pos="2748"/>
+                              <w:tab w:val="left" w:pos="3664"/>
+                              <w:tab w:val="left" w:pos="4580"/>
+                              <w:tab w:val="left" w:pos="5496"/>
+                              <w:tab w:val="left" w:pos="6412"/>
+                              <w:tab w:val="left" w:pos="7328"/>
+                              <w:tab w:val="left" w:pos="8244"/>
+                              <w:tab w:val="left" w:pos="9160"/>
+                              <w:tab w:val="left" w:pos="10076"/>
+                              <w:tab w:val="left" w:pos="10992"/>
+                              <w:tab w:val="left" w:pos="11908"/>
+                              <w:tab w:val="left" w:pos="12824"/>
+                              <w:tab w:val="left" w:pos="13740"/>
+                              <w:tab w:val="left" w:pos="14656"/>
+                            </w:tabs>
+                            <w:spacing w:after="0" w:line="240" w:lineRule="auto"/>
+                            <w:rPr>
+                              <w:rFonts w:ascii="Courier New" w:eastAsia="Times New Roman" w:hAnsi="Courier New" w:cs="Courier New"/>
+                              <w:color w:val="000000"/>
+                              <w:sz w:val="19"/>
+                              <w:szCs w:val="19"/>
+                              <w:lang w:eastAsia="en-GB"/>
+                            </w:rPr>
+                          </w:pPr>
+                          <w:r>
+                            <w:rPr>
+                              <w:rFonts w:ascii="Courier New" w:eastAsia="Times New Roman" w:hAnsi="Courier New" w:cs="Courier New"/>
+                              <w:color w:val="000000"/>
+                              <w:sz w:val="19"/>
+                              <w:szCs w:val="19"/>
+                              <w:shd w:val="clear" w:color="auto" w:fill="E4E4FF"/>
+                              <w:lang w:eastAsia="en-GB"/>
+                            </w:rPr>
+                            <w:t>Map</w:t>
+                          </w:r>
+                          <w:r>
+                            <w:rPr>
+                              <w:rFonts w:ascii="Courier New" w:eastAsia="Times New Roman" w:hAnsi="Courier New" w:cs="Courier New"/>
+                              <w:color w:val="000000"/>
+                              <w:sz w:val="19"/>
+                              <w:szCs w:val="19"/>
+                              <w:lang w:eastAsia="en-GB"/>
+                            </w:rPr>
+                            <w:t>&lt;</w:t>
+                          </w:r>
+                          <w:proofErr w:type="spellStart"/>
+                          <w:proofErr w:type="gramStart"/>
+                          <w:r>
+                            <w:rPr>
+                              <w:rFonts w:ascii="Courier New" w:eastAsia="Times New Roman" w:hAnsi="Courier New" w:cs="Courier New"/>
+                              <w:color w:val="000000"/>
+                              <w:sz w:val="19"/>
+                              <w:szCs w:val="19"/>
+                              <w:lang w:eastAsia="en-GB"/>
+                            </w:rPr>
+                            <w:t>INode,INode</w:t>
+                          </w:r>
+                          <w:proofErr w:type="spellEnd"/>
+                          <w:proofErr w:type="gramEnd"/>
+                          <w:r>
+                            <w:rPr>
+                              <w:rFonts w:ascii="Courier New" w:eastAsia="Times New Roman" w:hAnsi="Courier New" w:cs="Courier New"/>
+                              <w:color w:val="000000"/>
+                              <w:sz w:val="19"/>
+                              <w:szCs w:val="19"/>
+                              <w:lang w:eastAsia="en-GB"/>
+                            </w:rPr>
+                            <w:t xml:space="preserve">&gt; </w:t>
+                          </w:r>
+                          <w:proofErr w:type="spellStart"/>
+                          <w:r>
+                            <w:rPr>
+                              <w:rFonts w:ascii="Courier New" w:eastAsia="Times New Roman" w:hAnsi="Courier New" w:cs="Courier New"/>
+                              <w:color w:val="000000"/>
+                              <w:sz w:val="19"/>
+                              <w:szCs w:val="19"/>
+                              <w:lang w:eastAsia="en-GB"/>
+                            </w:rPr>
+                            <w:t>findRoute</w:t>
+                          </w:r>
+                          <w:proofErr w:type="spellEnd"/>
+                          <w:r>
+                            <w:rPr>
+                              <w:rFonts w:ascii="Courier New" w:eastAsia="Times New Roman" w:hAnsi="Courier New" w:cs="Courier New"/>
+                              <w:color w:val="000000"/>
+                              <w:sz w:val="19"/>
+                              <w:szCs w:val="19"/>
+                              <w:lang w:eastAsia="en-GB"/>
+                            </w:rPr>
+                            <w:t>()</w:t>
+                          </w:r>
+                          <w:r>
+                            <w:rPr>
+                              <w:rFonts w:ascii="Courier New" w:eastAsia="Times New Roman" w:hAnsi="Courier New" w:cs="Courier New"/>
+                              <w:color w:val="000000"/>
+                              <w:sz w:val="19"/>
+                              <w:szCs w:val="19"/>
+                              <w:lang w:eastAsia="en-GB"/>
+                            </w:rPr>
+                            <w:t>;</w:t>
+                          </w:r>
+                        </w:p>
+                        <w:p>
+                          <w:pPr>
+                            <w:pStyle w:val="NormalWeb"/>
+                            <w:spacing w:before="0" w:beforeAutospacing="0" w:after="160" w:afterAutospacing="0" w:line="256" w:lineRule="auto"/>
+                          </w:pPr>
+                        </w:p>
+                      </w:txbxContent>
+                    </v:textbox>
+                  </v:shape>
+                  <v:line id="Straight Connector 7" o:spid="_x0000_s1036" style="position:absolute;visibility:visible;mso-wrap-style:square" from="0,2358" to="17133,2358" o:connectortype="straight" o:gfxdata="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" strokecolor="black [3200]" strokeweight=".5pt">
+                    <v:stroke joinstyle="miter"/>
+                  </v:line>
+                </v:group>
+                <v:group id="Group 8" o:spid="_x0000_s1037" style="position:absolute;left:50599;top:49761;width:17132;height:6445" coordsize="17134,6448" o:gfxdata="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">
+                  <v:shape id="Text Box 2" o:spid="_x0000_s1038" type="#_x0000_t202" style="position:absolute;width:17134;height:6448;visibility:visible;mso-wrap-style:square;v-text-anchor:top" o:gfxdata="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" fillcolor="white [3201]" strokeweight=".5pt">
+                    <v:textbox>
+                      <w:txbxContent>
+                        <w:p>
+                          <w:pPr>
+                            <w:pStyle w:val="NormalWeb"/>
+                            <w:spacing w:before="0" w:beforeAutospacing="0" w:after="160" w:afterAutospacing="0" w:line="256" w:lineRule="auto"/>
+                          </w:pPr>
+                          <w:proofErr w:type="spellStart"/>
+                          <w:r>
+                            <w:rPr>
+                              <w:rFonts w:ascii="Calibri" w:eastAsia="Calibri" w:hAnsi="Calibri"/>
+                              <w:sz w:val="22"/>
+                              <w:szCs w:val="22"/>
+                            </w:rPr>
+                            <w:t>DijkstrasModel</w:t>
+                          </w:r>
+                          <w:proofErr w:type="spellEnd"/>
+                        </w:p>
+                      </w:txbxContent>
+                    </v:textbox>
+                  </v:shape>
+                  <v:line id="Straight Connector 10" o:spid="_x0000_s1039" style="position:absolute;visibility:visible;mso-wrap-style:square" from="0,2358" to="17133,2358" o:connectortype="straight" o:gfxdata="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" strokecolor="black [3200]" strokeweight=".5pt">
+                    <v:stroke joinstyle="miter"/>
+                  </v:line>
+                </v:group>
+                <v:group id="Group 14" o:spid="_x0000_s1040" style="position:absolute;left:71085;top:25990;width:17133;height:6445" coordsize="17134,6448" o:gfxdata="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">
+                  <v:shape id="Text Box 2" o:spid="_x0000_s1041" type="#_x0000_t202" style="position:absolute;width:17134;height:6448;visibility:visible;mso-wrap-style:square;v-text-anchor:top" o:gfxdata="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" fillcolor="white [3201]" strokeweight=".5pt">
+                    <v:textbox>
+                      <w:txbxContent>
+                        <w:p>
+                          <w:pPr>
+                            <w:pStyle w:val="NormalWeb"/>
+                            <w:spacing w:before="0" w:beforeAutospacing="0" w:after="160" w:afterAutospacing="0" w:line="256" w:lineRule="auto"/>
+                          </w:pPr>
+                          <w:proofErr w:type="spellStart"/>
+                          <w:r>
+                            <w:rPr>
+                              <w:rFonts w:ascii="Calibri" w:eastAsia="Calibri" w:hAnsi="Calibri"/>
+                              <w:sz w:val="22"/>
+                              <w:szCs w:val="22"/>
+                            </w:rPr>
+                            <w:t>ModelState</w:t>
+                          </w:r>
+                          <w:proofErr w:type="spellEnd"/>
+                        </w:p>
+                      </w:txbxContent>
+                    </v:textbox>
+                  </v:shape>
+                  <v:line id="Straight Connector 16" o:spid="_x0000_s1042" style="position:absolute;visibility:visible;mso-wrap-style:square" from="0,2358" to="17133,2358" o:connectortype="straight" o:gfxdata="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" strokecolor="black [3200]" strokeweight=".5pt">
+                    <v:stroke joinstyle="miter"/>
+                  </v:line>
+                </v:group>
+                <v:group id="Group 17" o:spid="_x0000_s1043" style="position:absolute;left:1222;top:31253;width:19761;height:6478" coordsize="17133,6481" o:gfxdata="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">
+                  <v:shape id="Text Box 2" o:spid="_x0000_s1044" type="#_x0000_t202" style="position:absolute;width:17133;height:6481;visibility:visible;mso-wrap-style:square;v-text-anchor:top" o:gfxdata="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" fillcolor="white [3201]" strokeweight=".5pt">
+                    <v:textbox>
+                      <w:txbxContent>
+                        <w:p>
+                          <w:pPr>
+                            <w:pStyle w:val="NormalWeb"/>
+                            <w:spacing w:before="0" w:beforeAutospacing="0" w:after="160" w:afterAutospacing="0" w:line="256" w:lineRule="auto"/>
+                            <w:rPr>
+                              <w:rFonts w:ascii="Calibri" w:eastAsia="Calibri" w:hAnsi="Calibri"/>
+                              <w:sz w:val="22"/>
+                              <w:szCs w:val="22"/>
+                            </w:rPr>
+                          </w:pPr>
+                          <w:proofErr w:type="spellStart"/>
+                          <w:r>
+                            <w:rPr>
+                              <w:rFonts w:ascii="Calibri" w:eastAsia="Calibri" w:hAnsi="Calibri"/>
+                              <w:sz w:val="22"/>
+                              <w:szCs w:val="22"/>
+                            </w:rPr>
+                            <w:t>IEdge</w:t>
+                          </w:r>
+                          <w:proofErr w:type="spellEnd"/>
+                        </w:p>
+                        <w:p>
+                          <w:pPr>
+                            <w:pStyle w:val="HTMLPreformatted"/>
+                            <w:shd w:val="clear" w:color="auto" w:fill="FFFFFF"/>
+                            <w:rPr>
+                              <w:color w:val="000000"/>
+                              <w:sz w:val="19"/>
+                              <w:szCs w:val="19"/>
+                            </w:rPr>
+                          </w:pPr>
+                          <w:proofErr w:type="spellStart"/>
+                          <w:r>
+                            <w:rPr>
+                              <w:color w:val="000000"/>
+                              <w:sz w:val="19"/>
+                              <w:szCs w:val="19"/>
+                            </w:rPr>
+                            <w:t>INode</w:t>
+                          </w:r>
+                          <w:proofErr w:type="spellEnd"/>
+                          <w:r>
+                            <w:rPr>
+                              <w:color w:val="000000"/>
+                              <w:sz w:val="19"/>
+                              <w:szCs w:val="19"/>
+                            </w:rPr>
+                            <w:t xml:space="preserve"> </w:t>
+                          </w:r>
+                          <w:proofErr w:type="spellStart"/>
+                          <w:r>
+                            <w:rPr>
+                              <w:color w:val="000000"/>
+                              <w:sz w:val="19"/>
+                              <w:szCs w:val="19"/>
+                            </w:rPr>
+                            <w:t>getOtherINode</w:t>
+                          </w:r>
+                          <w:proofErr w:type="spellEnd"/>
+                          <w:r>
+                            <w:rPr>
+                              <w:color w:val="000000"/>
+                              <w:sz w:val="19"/>
+                              <w:szCs w:val="19"/>
+                            </w:rPr>
+                            <w:t>();</w:t>
+                          </w:r>
+                          <w:r>
+                            <w:rPr>
+                              <w:color w:val="000000"/>
+                              <w:sz w:val="19"/>
+                              <w:szCs w:val="19"/>
+                            </w:rPr>
+                            <w:br/>
+                          </w:r>
+                          <w:r>
+                            <w:rPr>
+                              <w:b/>
+                              <w:bCs/>
+                              <w:color w:val="000080"/>
+                              <w:sz w:val="19"/>
+                              <w:szCs w:val="19"/>
+                            </w:rPr>
+                            <w:t xml:space="preserve">double </w:t>
+                          </w:r>
+                          <w:proofErr w:type="spellStart"/>
+                          <w:r>
+                            <w:rPr>
+                              <w:color w:val="000000"/>
+                              <w:sz w:val="19"/>
+                              <w:szCs w:val="19"/>
+                            </w:rPr>
+                            <w:t>getWeight</w:t>
+                          </w:r>
+                          <w:proofErr w:type="spellEnd"/>
+                          <w:r>
+                            <w:rPr>
+                              <w:color w:val="000000"/>
+                              <w:sz w:val="19"/>
+                              <w:szCs w:val="19"/>
+                            </w:rPr>
+                            <w:t>();</w:t>
+                          </w:r>
+                        </w:p>
+                        <w:p>
+                          <w:pPr>
+                            <w:pStyle w:val="NormalWeb"/>
+                            <w:spacing w:before="0" w:beforeAutospacing="0" w:after="160" w:afterAutospacing="0" w:line="256" w:lineRule="auto"/>
+                          </w:pPr>
+                        </w:p>
+                      </w:txbxContent>
+                    </v:textbox>
+                  </v:shape>
+                  <v:line id="Straight Connector 19" o:spid="_x0000_s1045" style="position:absolute;visibility:visible;mso-wrap-style:square" from="0,2358" to="17133,2358" o:connectortype="straight" o:gfxdata="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" strokecolor="black [3200]" strokeweight=".5pt">
+                    <v:stroke joinstyle="miter"/>
+                  </v:line>
+                </v:group>
+                <v:group id="Group 23" o:spid="_x0000_s1046" style="position:absolute;left:2088;top:45691;width:23033;height:7921" coordorigin="" coordsize="17133,7926" o:gfxdata="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">
+                  <v:shape id="Text Box 2" o:spid="_x0000_s1047" type="#_x0000_t202" style="position:absolute;width:17133;height:7926;visibility:visible;mso-wrap-style:square;v-text-anchor:top" o:gfxdata="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" fillcolor="white [3201]" strokeweight=".5pt">
+                    <v:textbox>
+                      <w:txbxContent>
+                        <w:p>
+                          <w:pPr>
+                            <w:pStyle w:val="NormalWeb"/>
+                            <w:spacing w:before="0" w:beforeAutospacing="0" w:after="160" w:afterAutospacing="0" w:line="256" w:lineRule="auto"/>
+                            <w:rPr>
+                              <w:rFonts w:ascii="Calibri" w:eastAsia="Calibri" w:hAnsi="Calibri"/>
+                              <w:sz w:val="22"/>
+                              <w:szCs w:val="22"/>
+                            </w:rPr>
+                          </w:pPr>
+                          <w:proofErr w:type="spellStart"/>
+                          <w:r>
+                            <w:rPr>
+                              <w:rFonts w:ascii="Calibri" w:eastAsia="Calibri" w:hAnsi="Calibri"/>
+                              <w:sz w:val="22"/>
+                              <w:szCs w:val="22"/>
+                            </w:rPr>
+                            <w:t>INode</w:t>
+                          </w:r>
+                          <w:proofErr w:type="spellEnd"/>
+                        </w:p>
+                        <w:p>
+                          <w:pPr>
+                            <w:pStyle w:val="HTMLPreformatted"/>
+                            <w:shd w:val="clear" w:color="auto" w:fill="FFFFFF"/>
+                            <w:rPr>
+                              <w:color w:val="000000"/>
+                              <w:sz w:val="19"/>
+                              <w:szCs w:val="19"/>
+                            </w:rPr>
+                          </w:pPr>
+                          <w:r>
+                            <w:rPr>
+                              <w:color w:val="000000"/>
+                              <w:sz w:val="19"/>
+                              <w:szCs w:val="19"/>
+                            </w:rPr>
+                            <w:t xml:space="preserve">String </w:t>
+                          </w:r>
+                          <w:proofErr w:type="spellStart"/>
+                          <w:r>
+                            <w:rPr>
+                              <w:color w:val="000000"/>
+                              <w:sz w:val="19"/>
+                              <w:szCs w:val="19"/>
+                            </w:rPr>
+                            <w:t>getName</w:t>
+                          </w:r>
+                          <w:proofErr w:type="spellEnd"/>
+                          <w:r>
+                            <w:rPr>
+                              <w:color w:val="000000"/>
+                              <w:sz w:val="19"/>
+                              <w:szCs w:val="19"/>
+                            </w:rPr>
+                            <w:t>();</w:t>
+                          </w:r>
+                          <w:r>
+                            <w:rPr>
+                              <w:color w:val="000000"/>
+                              <w:sz w:val="19"/>
+                              <w:szCs w:val="19"/>
+                            </w:rPr>
+                            <w:br/>
+                          </w:r>
+                          <w:r>
+                            <w:rPr>
+                              <w:color w:val="000000"/>
+                              <w:sz w:val="19"/>
+                              <w:szCs w:val="19"/>
+                            </w:rPr>
+                            <w:t>List&lt;</w:t>
+                          </w:r>
+                          <w:proofErr w:type="spellStart"/>
+                          <w:r>
+                            <w:rPr>
+                              <w:color w:val="000000"/>
+                              <w:sz w:val="19"/>
+                              <w:szCs w:val="19"/>
+                            </w:rPr>
+                            <w:t>IEdge</w:t>
+                          </w:r>
+                          <w:proofErr w:type="spellEnd"/>
+                          <w:r>
+                            <w:rPr>
+                              <w:color w:val="000000"/>
+                              <w:sz w:val="19"/>
+                              <w:szCs w:val="19"/>
+                            </w:rPr>
+                            <w:t xml:space="preserve">&gt; </w:t>
+                          </w:r>
+                          <w:proofErr w:type="spellStart"/>
+                          <w:r>
+                            <w:rPr>
+                              <w:color w:val="000000"/>
+                              <w:sz w:val="19"/>
+                              <w:szCs w:val="19"/>
+                            </w:rPr>
+                            <w:t>getIEdges</w:t>
+                          </w:r>
+                          <w:proofErr w:type="spellEnd"/>
+                          <w:r>
+                            <w:rPr>
+                              <w:color w:val="000000"/>
+                              <w:sz w:val="19"/>
+                              <w:szCs w:val="19"/>
+                            </w:rPr>
+                            <w:t>();</w:t>
+                          </w:r>
+                        </w:p>
+                        <w:p>
+                          <w:pPr>
+                            <w:pStyle w:val="HTMLPreformatted"/>
+                            <w:shd w:val="clear" w:color="auto" w:fill="FFFFFF"/>
+                            <w:rPr>
+                              <w:color w:val="000000"/>
+                              <w:sz w:val="19"/>
+                              <w:szCs w:val="19"/>
+                            </w:rPr>
+                          </w:pPr>
+                          <w:proofErr w:type="spellStart"/>
+                          <w:r>
+                            <w:rPr>
+                              <w:b/>
+                              <w:bCs/>
+                              <w:color w:val="000080"/>
+                              <w:sz w:val="19"/>
+                              <w:szCs w:val="19"/>
+                            </w:rPr>
+                            <w:t>boolean</w:t>
+                          </w:r>
+                          <w:proofErr w:type="spellEnd"/>
+                          <w:r>
+                            <w:rPr>
+                              <w:b/>
+                              <w:bCs/>
+                              <w:color w:val="000080"/>
+                              <w:sz w:val="19"/>
+                              <w:szCs w:val="19"/>
+                            </w:rPr>
+                            <w:t xml:space="preserve"> </w:t>
+                          </w:r>
+                          <w:proofErr w:type="spellStart"/>
+                          <w:proofErr w:type="gramStart"/>
+                          <w:r>
+                            <w:rPr>
+                              <w:color w:val="000000"/>
+                              <w:sz w:val="19"/>
+                              <w:szCs w:val="19"/>
+                            </w:rPr>
+                            <w:t>canPassThrough</w:t>
+                          </w:r>
+                          <w:proofErr w:type="spellEnd"/>
+                          <w:r>
+                            <w:rPr>
+                              <w:color w:val="000000"/>
+                              <w:sz w:val="19"/>
+                              <w:szCs w:val="19"/>
+                            </w:rPr>
+                            <w:t>(</w:t>
+                          </w:r>
+                          <w:proofErr w:type="gramEnd"/>
+                          <w:r>
+                            <w:rPr>
+                              <w:color w:val="000000"/>
+                              <w:sz w:val="19"/>
+                              <w:szCs w:val="19"/>
+                            </w:rPr>
+                            <w:t>);</w:t>
+                          </w:r>
+                        </w:p>
+                        <w:p>
+                          <w:pPr>
+                            <w:pStyle w:val="NormalWeb"/>
+                            <w:spacing w:before="0" w:beforeAutospacing="0" w:after="160" w:afterAutospacing="0" w:line="256" w:lineRule="auto"/>
+                          </w:pPr>
+                        </w:p>
+                      </w:txbxContent>
+                    </v:textbox>
+                  </v:shape>
+                  <v:line id="Straight Connector 25" o:spid="_x0000_s1048" style="position:absolute;visibility:visible;mso-wrap-style:square" from="0,2358" to="17133,2358" o:connectortype="straight" o:gfxdata="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" strokecolor="black [3200]" strokeweight=".5pt">
+                    <v:stroke joinstyle="miter"/>
+                  </v:line>
+                </v:group>
+                <v:group id="Group 29" o:spid="_x0000_s1049" style="position:absolute;left:1415;top:19799;width:21589;height:6445" coordsize="17134,6448" o:gfxdata="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">
+                  <v:shape id="Text Box 2" o:spid="_x0000_s1050" type="#_x0000_t202" style="position:absolute;width:17134;height:6448;visibility:visible;mso-wrap-style:square;v-text-anchor:top" o:gfxdata="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" fillcolor="white [3201]" strokeweight=".5pt">
+                    <v:textbox>
+                      <w:txbxContent>
+                        <w:p>
+                          <w:pPr>
+                            <w:pStyle w:val="NormalWeb"/>
+                            <w:spacing w:before="0" w:beforeAutospacing="0" w:after="160" w:afterAutospacing="0" w:line="256" w:lineRule="auto"/>
+                            <w:rPr>
+                              <w:rFonts w:ascii="Calibri" w:eastAsia="Calibri" w:hAnsi="Calibri"/>
+                              <w:sz w:val="22"/>
+                              <w:szCs w:val="22"/>
+                            </w:rPr>
+                          </w:pPr>
+                          <w:proofErr w:type="spellStart"/>
+                          <w:r>
+                            <w:rPr>
+                              <w:rFonts w:ascii="Calibri" w:eastAsia="Calibri" w:hAnsi="Calibri"/>
+                              <w:sz w:val="22"/>
+                              <w:szCs w:val="22"/>
+                            </w:rPr>
+                            <w:t>NodeCheck</w:t>
+                          </w:r>
+                          <w:proofErr w:type="spellEnd"/>
+                        </w:p>
+                        <w:p>
+                          <w:pPr>
+                            <w:shd w:val="clear" w:color="auto" w:fill="FFFFFF"/>
+                            <w:tabs>
+                              <w:tab w:val="left" w:pos="916"/>
+                              <w:tab w:val="left" w:pos="1832"/>
+                              <w:tab w:val="left" w:pos="2748"/>
+                              <w:tab w:val="left" w:pos="3664"/>
+                              <w:tab w:val="left" w:pos="4580"/>
+                              <w:tab w:val="left" w:pos="5496"/>
+                              <w:tab w:val="left" w:pos="6412"/>
+                              <w:tab w:val="left" w:pos="7328"/>
+                              <w:tab w:val="left" w:pos="8244"/>
+                              <w:tab w:val="left" w:pos="9160"/>
+                              <w:tab w:val="left" w:pos="10076"/>
+                              <w:tab w:val="left" w:pos="10992"/>
+                              <w:tab w:val="left" w:pos="11908"/>
+                              <w:tab w:val="left" w:pos="12824"/>
+                              <w:tab w:val="left" w:pos="13740"/>
+                              <w:tab w:val="left" w:pos="14656"/>
+                            </w:tabs>
+                            <w:spacing w:after="0" w:line="240" w:lineRule="auto"/>
+                            <w:rPr>
+                              <w:rFonts w:ascii="Courier New" w:eastAsia="Times New Roman" w:hAnsi="Courier New" w:cs="Courier New"/>
+                              <w:color w:val="000000"/>
+                              <w:sz w:val="19"/>
+                              <w:szCs w:val="19"/>
+                              <w:lang w:eastAsia="en-GB"/>
+                            </w:rPr>
+                          </w:pPr>
                           <w:proofErr w:type="spellStart"/>
                           <w:r>
                             <w:rPr>
@@ -2776,24 +4026,6 @@
                     <v:stroke joinstyle="miter"/>
                   </v:line>
                 </v:group>
-                <v:shapetype id="_x0000_t33" coordsize="21600,21600" o:spt="33" o:oned="t" path="m,l21600,r,21600e" filled="f">
-                  <v:stroke joinstyle="miter"/>
-                  <v:path arrowok="t" fillok="f" o:connecttype="none"/>
-                  <o:lock v:ext="edit" shapetype="t"/>
-                </v:shapetype>
-                <v:shape id="Straight Arrow Connector 35" o:spid="_x0000_s1055" type="#_x0000_t33" style="position:absolute;left:17071;top:13057;width:24193;height:14488;rotation:180;visibility:visible;mso-wrap-style:square" o:connectortype="elbow" o:gfxdata="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" strokecolor="black [3200]" strokeweight=".5pt">
-                  <v:stroke endarrow="block"/>
-                </v:shape>
-                <v:shapetype id="_x0000_t32" coordsize="21600,21600" o:spt="32" o:oned="t" path="m,l21600,21600e" filled="f">
-                  <v:path arrowok="t" fillok="f" o:connecttype="none"/>
-                  <o:lock v:ext="edit" shapetype="t"/>
-                </v:shapetype>
-                <v:shape id="Straight Arrow Connector 36" o:spid="_x0000_s1056" type="#_x0000_t32" style="position:absolute;left:58395;top:27384;width:6338;height:161;flip:y;visibility:visible;mso-wrap-style:square" o:connectortype="straight" o:gfxdata="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" strokecolor="black [3200]" strokeweight=".5pt">
-                  <v:stroke endarrow="block" joinstyle="miter"/>
-                </v:shape>
-                <v:shape id="Straight Arrow Connector 37" o:spid="_x0000_s1057" type="#_x0000_t33" style="position:absolute;left:11102;top:27545;width:30162;height:3708;rotation:180;flip:y;visibility:visible;mso-wrap-style:square" o:connectortype="elbow" o:gfxdata="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" strokecolor="black [3200]" strokeweight=".5pt">
-                  <v:stroke endarrow="block"/>
-                </v:shape>
                 <v:shapetype id="_x0000_t34" coordsize="21600,21600" o:spt="34" o:oned="t" adj="10800" path="m,l@0,0@0,21600,21600,21600e" filled="f">
                   <v:stroke joinstyle="miter"/>
                   <v:formulas>
@@ -2805,10 +4037,19 @@
                   </v:handles>
                   <o:lock v:ext="edit" shapetype="t"/>
                 </v:shapetype>
-                <v:shape id="Straight Arrow Connector 38" o:spid="_x0000_s1058" type="#_x0000_t34" style="position:absolute;left:25121;top:27545;width:16143;height:22106;rotation:180;flip:y;visibility:visible;mso-wrap-style:square" o:connectortype="elbow" o:gfxdata="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" strokecolor="black [3200]" strokeweight=".5pt">
+                <v:shape id="Straight Arrow Connector 35" o:spid="_x0000_s1055" type="#_x0000_t34" style="position:absolute;left:23004;top:23021;width:9722;height:13957;rotation:180;visibility:visible;mso-wrap-style:square" o:connectortype="elbow" o:gfxdata="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" adj="8661" strokecolor="black [3200]" strokeweight=".5pt">
                   <v:stroke endarrow="block"/>
                 </v:shape>
-                <v:shape id="Straight Arrow Connector 48" o:spid="_x0000_s1059" type="#_x0000_t34" style="position:absolute;left:58395;top:27545;width:4843;height:11551;visibility:visible;mso-wrap-style:square" o:connectortype="elbow" o:gfxdata="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" strokecolor="black [3200]" strokeweight=".5pt">
+                <v:shape id="Straight Arrow Connector 36" o:spid="_x0000_s1056" type="#_x0000_t34" style="position:absolute;left:56981;top:29212;width:14105;height:7766;flip:y;visibility:visible;mso-wrap-style:square" o:connectortype="elbow" o:gfxdata="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" adj="4608" strokecolor="black [3200]" strokeweight=".5pt">
+                  <v:stroke endarrow="block"/>
+                </v:shape>
+                <v:shape id="Straight Arrow Connector 37" o:spid="_x0000_s1057" type="#_x0000_t34" style="position:absolute;left:20983;top:34492;width:11743;height:2486;rotation:180;visibility:visible;mso-wrap-style:square" o:connectortype="elbow" o:gfxdata="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" adj="7081" strokecolor="black [3200]" strokeweight=".5pt">
+                  <v:stroke endarrow="block"/>
+                </v:shape>
+                <v:shape id="Straight Arrow Connector 38" o:spid="_x0000_s1058" type="#_x0000_t34" style="position:absolute;left:25121;top:36978;width:7605;height:12673;rotation:180;flip:y;visibility:visible;mso-wrap-style:square" o:connectortype="elbow" o:gfxdata="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" strokecolor="black [3200]" strokeweight=".5pt">
+                  <v:stroke endarrow="block"/>
+                </v:shape>
+                <v:shape id="Straight Arrow Connector 48" o:spid="_x0000_s1059" type="#_x0000_t34" style="position:absolute;left:56981;top:36978;width:6257;height:2118;visibility:visible;mso-wrap-style:square" o:connectortype="elbow" o:gfxdata="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" strokecolor="black [3200]" strokeweight=".5pt">
                   <v:stroke endarrow="block"/>
                 </v:shape>
                 <v:shapetype id="_x0000_t35" coordsize="21600,21600" o:spt="35" o:oned="t" adj="10800,10800" path="m,l@0,0@0@1,21600@1,21600,21600e" filled="f">
@@ -2829,12 +4070,16 @@
                 <v:shape id="Straight Arrow Connector 49" o:spid="_x0000_s1060" type="#_x0000_t35" style="position:absolute;left:81867;top:15785;width:12039;height:23311;flip:x y;visibility:visible;mso-wrap-style:square" o:connectortype="elbow" o:gfxdata="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" adj="-2031,15682" strokecolor="black [3200]" strokeweight=".5pt">
                   <v:stroke endarrow="block"/>
                 </v:shape>
-                <v:shape id="Straight Connector 50" o:spid="_x0000_s1061" type="#_x0000_t35" style="position:absolute;left:63673;top:14535;width:15210;height:4042;rotation:90;flip:y;visibility:visible;mso-wrap-style:square" o:connectortype="elbow" o:gfxdata="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" adj="5948,57991" strokecolor="black [3200]" strokeweight=".5pt">
+                <v:shape id="Straight Connector 50" o:spid="_x0000_s1061" type="#_x0000_t35" style="position:absolute;left:65935;top:12273;width:17039;height:10395;rotation:90;flip:y;visibility:visible;mso-wrap-style:square" o:connectortype="elbow" o:gfxdata="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" adj="6468,29551" strokecolor="black [3200]" strokeweight=".5pt">
                   <v:stroke dashstyle="longDash"/>
                 </v:shape>
-                <v:line id="Straight Connector 52" o:spid="_x0000_s1062" style="position:absolute;flip:x y;visibility:visible;mso-wrap-style:square" from="49762,12224" to="49858,24323" o:connectortype="straight" o:gfxdata="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" strokecolor="black [3200]" strokeweight=".5pt">
+                <v:shapetype id="_x0000_t32" coordsize="21600,21600" o:spt="32" o:oned="t" path="m,l21600,21600e" filled="f">
+                  <v:path arrowok="t" fillok="f" o:connecttype="none"/>
+                  <o:lock v:ext="edit" shapetype="t"/>
+                </v:shapetype>
+                <v:shape id="Straight Connector 52" o:spid="_x0000_s1062" type="#_x0000_t32" style="position:absolute;left:44853;top:19924;width:479;height:13831;flip:y;visibility:visible;mso-wrap-style:square" o:connectortype="straight" o:gfxdata="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" strokecolor="black [3200]" strokeweight=".5pt">
                   <v:stroke dashstyle="longDash" joinstyle="miter"/>
-                </v:line>
+                </v:shape>
                 <v:shapetype id="_x0000_t5" coordsize="21600,21600" o:spt="5" adj="10800" path="m@0,l,21600r21600,xe">
                   <v:stroke joinstyle="miter"/>
                   <v:formulas>
@@ -2847,17 +4092,18 @@
                     <v:h position="#0,topLeft" xrange="0,21600"/>
                   </v:handles>
                 </v:shapetype>
-                <v:shape id="Isosceles Triangle 53" o:spid="_x0000_s1063" type="#_x0000_t5" style="position:absolute;left:49060;top:12099;width:1339;height:1828;visibility:visible;mso-wrap-style:square;v-text-anchor:middle" o:gfxdata="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" fillcolor="white [3212]" strokecolor="black [3213]" strokeweight="1pt"/>
-                <v:shape id="Straight Arrow Connector 54" o:spid="_x0000_s1064" type="#_x0000_t32" style="position:absolute;left:49828;top:30768;width:1;height:12805;flip:y;visibility:visible;mso-wrap-style:square" o:connectortype="straight" o:gfxdata="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" strokecolor="black [3200]" strokeweight=".5pt">
-                  <v:stroke dashstyle="longDash" endarrow="block" joinstyle="miter"/>
+                <v:shape id="Isosceles Triangle 53" o:spid="_x0000_s1063" type="#_x0000_t5" style="position:absolute;left:44632;top:20020;width:1340;height:1829;visibility:visible;mso-wrap-style:square;v-text-anchor:middle" o:gfxdata="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" fillcolor="white [3212]" strokecolor="black [3213]" strokeweight="1pt"/>
+                <v:shape id="Straight Arrow Connector 54" o:spid="_x0000_s1064" type="#_x0000_t34" style="position:absolute;left:47229;top:37825;width:9560;height:14312;rotation:90;flip:y;visibility:visible;mso-wrap-style:square" o:connectortype="elbow" o:gfxdata="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" strokecolor="black [3200]" strokeweight=".5pt">
+                  <v:stroke dashstyle="longDash" endarrow="block"/>
                 </v:shape>
-                <v:shape id="Isosceles Triangle 55" o:spid="_x0000_s1065" type="#_x0000_t5" style="position:absolute;left:67444;top:8056;width:1333;height:1829;rotation:90;visibility:visible;mso-wrap-style:square;v-text-anchor:middle" o:gfxdata="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" fillcolor="white [3212]" strokecolor="black [3213]" strokeweight="1pt"/>
+                <v:shape id="Isosceles Triangle 55" o:spid="_x0000_s1065" type="#_x0000_t5" style="position:absolute;left:67689;top:8057;width:1333;height:1828;rotation:90;visibility:visible;mso-wrap-style:square;v-text-anchor:middle" o:gfxdata="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" fillcolor="white [3212]" strokecolor="black [3213]" strokeweight="1pt"/>
                 <w10:anchorlock/>
               </v:group>
             </w:pict>
           </mc:Fallback>
         </mc:AlternateContent>
       </w:r>
+      <w:bookmarkStart w:id="0" w:name="_GoBack"/>
       <w:bookmarkEnd w:id="0"/>
     </w:p>
     <w:sectPr>

</xml_diff>